<commit_message>
WIP 4 - I think
</commit_message>
<xml_diff>
--- a/Documents/Journal.docx
+++ b/Documents/Journal.docx
@@ -2464,6 +2464,1111 @@
         </w:rPr>
         <w:t xml:space="preserve">David &amp; Weihan: handing in WIP 3 to Grondin today</w:t>
       </w:r>
+    </w:p>
+    <w:p>
+      <w:pPr>
+        <w:spacing w:before="0" w:after="0" w:line="276"/>
+        <w:ind w:right="0" w:left="0" w:firstLine="0"/>
+        <w:jc w:val="left"/>
+        <w:rPr>
+          <w:rFonts w:ascii="Arial" w:hAnsi="Arial" w:cs="Arial" w:eastAsia="Arial"/>
+          <w:color w:val="000000"/>
+          <w:spacing w:val="0"/>
+          <w:position w:val="0"/>
+          <w:sz w:val="22"/>
+          <w:shd w:fill="auto" w:val="clear"/>
+        </w:rPr>
+      </w:pPr>
+      <w:r>
+        <w:rPr>
+          <w:rFonts w:ascii="Times New Roman" w:hAnsi="Times New Roman" w:cs="Times New Roman" w:eastAsia="Times New Roman"/>
+          <w:color w:val="000000"/>
+          <w:spacing w:val="0"/>
+          <w:position w:val="0"/>
+          <w:sz w:val="22"/>
+          <w:shd w:fill="auto" w:val="clear"/>
+        </w:rPr>
+        <w:t xml:space="preserve">Weihan: more Box2D</w:t>
+      </w:r>
+    </w:p>
+    <w:p>
+      <w:pPr>
+        <w:spacing w:before="0" w:after="0" w:line="276"/>
+        <w:ind w:right="0" w:left="0" w:firstLine="0"/>
+        <w:jc w:val="left"/>
+        <w:rPr>
+          <w:rFonts w:ascii="Arial" w:hAnsi="Arial" w:cs="Arial" w:eastAsia="Arial"/>
+          <w:color w:val="000000"/>
+          <w:spacing w:val="0"/>
+          <w:position w:val="0"/>
+          <w:sz w:val="22"/>
+          <w:shd w:fill="auto" w:val="clear"/>
+        </w:rPr>
+      </w:pPr>
+      <w:r>
+        <w:rPr>
+          <w:rFonts w:ascii="Times New Roman" w:hAnsi="Times New Roman" w:cs="Times New Roman" w:eastAsia="Times New Roman"/>
+          <w:color w:val="000000"/>
+          <w:spacing w:val="0"/>
+          <w:position w:val="0"/>
+          <w:sz w:val="22"/>
+          <w:shd w:fill="auto" w:val="clear"/>
+        </w:rPr>
+        <w:t xml:space="preserve">David: added documents folder into our repository that contains journal, sources, WIPs etc.</w:t>
+      </w:r>
+    </w:p>
+    <w:p>
+      <w:pPr>
+        <w:spacing w:before="0" w:after="0" w:line="276"/>
+        <w:ind w:right="0" w:left="0" w:firstLine="0"/>
+        <w:jc w:val="left"/>
+        <w:rPr>
+          <w:rFonts w:ascii="Arial" w:hAnsi="Arial" w:cs="Arial" w:eastAsia="Arial"/>
+          <w:color w:val="000000"/>
+          <w:spacing w:val="0"/>
+          <w:position w:val="0"/>
+          <w:sz w:val="22"/>
+          <w:shd w:fill="auto" w:val="clear"/>
+        </w:rPr>
+      </w:pPr>
+    </w:p>
+    <w:p>
+      <w:pPr>
+        <w:spacing w:before="0" w:after="0" w:line="276"/>
+        <w:ind w:right="0" w:left="0" w:firstLine="0"/>
+        <w:jc w:val="left"/>
+        <w:rPr>
+          <w:rFonts w:ascii="Arial" w:hAnsi="Arial" w:cs="Arial" w:eastAsia="Arial"/>
+          <w:color w:val="000000"/>
+          <w:spacing w:val="0"/>
+          <w:position w:val="0"/>
+          <w:sz w:val="22"/>
+          <w:shd w:fill="auto" w:val="clear"/>
+        </w:rPr>
+      </w:pPr>
+      <w:r>
+        <w:rPr>
+          <w:rFonts w:ascii="Times New Roman" w:hAnsi="Times New Roman" w:cs="Times New Roman" w:eastAsia="Times New Roman"/>
+          <w:color w:val="000000"/>
+          <w:spacing w:val="0"/>
+          <w:position w:val="0"/>
+          <w:sz w:val="22"/>
+          <w:shd w:fill="auto" w:val="clear"/>
+        </w:rPr>
+        <w:t xml:space="preserve">Dec 1, 2014</w:t>
+      </w:r>
+    </w:p>
+    <w:p>
+      <w:pPr>
+        <w:spacing w:before="0" w:after="0" w:line="276"/>
+        <w:ind w:right="0" w:left="0" w:firstLine="0"/>
+        <w:jc w:val="left"/>
+        <w:rPr>
+          <w:rFonts w:ascii="Arial" w:hAnsi="Arial" w:cs="Arial" w:eastAsia="Arial"/>
+          <w:color w:val="000000"/>
+          <w:spacing w:val="0"/>
+          <w:position w:val="0"/>
+          <w:sz w:val="22"/>
+          <w:shd w:fill="auto" w:val="clear"/>
+        </w:rPr>
+      </w:pPr>
+      <w:r>
+        <w:rPr>
+          <w:rFonts w:ascii="Times New Roman" w:hAnsi="Times New Roman" w:cs="Times New Roman" w:eastAsia="Times New Roman"/>
+          <w:color w:val="000000"/>
+          <w:spacing w:val="0"/>
+          <w:position w:val="0"/>
+          <w:sz w:val="22"/>
+          <w:shd w:fill="auto" w:val="clear"/>
+        </w:rPr>
+        <w:t xml:space="preserve">Weihan: learned to use classes properly from Matt</w:t>
+      </w:r>
+    </w:p>
+    <w:p>
+      <w:pPr>
+        <w:spacing w:before="0" w:after="0" w:line="276"/>
+        <w:ind w:right="0" w:left="0" w:firstLine="0"/>
+        <w:jc w:val="left"/>
+        <w:rPr>
+          <w:rFonts w:ascii="Arial" w:hAnsi="Arial" w:cs="Arial" w:eastAsia="Arial"/>
+          <w:color w:val="000000"/>
+          <w:spacing w:val="0"/>
+          <w:position w:val="0"/>
+          <w:sz w:val="22"/>
+          <w:shd w:fill="auto" w:val="clear"/>
+        </w:rPr>
+      </w:pPr>
+      <w:r>
+        <w:rPr>
+          <w:rFonts w:ascii="Times New Roman" w:hAnsi="Times New Roman" w:cs="Times New Roman" w:eastAsia="Times New Roman"/>
+          <w:color w:val="000000"/>
+          <w:spacing w:val="0"/>
+          <w:position w:val="0"/>
+          <w:sz w:val="22"/>
+          <w:shd w:fill="auto" w:val="clear"/>
+        </w:rPr>
+        <w:t xml:space="preserve">David: was going to work on changing screens (for menu), but found out that the branch containing the button scratch program was not working properly so had to fix it</w:t>
+      </w:r>
+    </w:p>
+    <w:p>
+      <w:pPr>
+        <w:spacing w:before="0" w:after="0" w:line="276"/>
+        <w:ind w:right="0" w:left="0" w:firstLine="0"/>
+        <w:jc w:val="left"/>
+        <w:rPr>
+          <w:rFonts w:ascii="Arial" w:hAnsi="Arial" w:cs="Arial" w:eastAsia="Arial"/>
+          <w:color w:val="000000"/>
+          <w:spacing w:val="0"/>
+          <w:position w:val="0"/>
+          <w:sz w:val="22"/>
+          <w:shd w:fill="auto" w:val="clear"/>
+        </w:rPr>
+      </w:pPr>
+    </w:p>
+    <w:p>
+      <w:pPr>
+        <w:spacing w:before="0" w:after="0" w:line="276"/>
+        <w:ind w:right="0" w:left="0" w:firstLine="0"/>
+        <w:jc w:val="left"/>
+        <w:rPr>
+          <w:rFonts w:ascii="Arial" w:hAnsi="Arial" w:cs="Arial" w:eastAsia="Arial"/>
+          <w:color w:val="000000"/>
+          <w:spacing w:val="0"/>
+          <w:position w:val="0"/>
+          <w:sz w:val="22"/>
+          <w:shd w:fill="auto" w:val="clear"/>
+        </w:rPr>
+      </w:pPr>
+      <w:r>
+        <w:rPr>
+          <w:rFonts w:ascii="Times New Roman" w:hAnsi="Times New Roman" w:cs="Times New Roman" w:eastAsia="Times New Roman"/>
+          <w:color w:val="000000"/>
+          <w:spacing w:val="0"/>
+          <w:position w:val="0"/>
+          <w:sz w:val="22"/>
+          <w:shd w:fill="auto" w:val="clear"/>
+        </w:rPr>
+        <w:t xml:space="preserve">Dec 2, 2014</w:t>
+      </w:r>
+    </w:p>
+    <w:p>
+      <w:pPr>
+        <w:spacing w:before="0" w:after="0" w:line="276"/>
+        <w:ind w:right="0" w:left="0" w:firstLine="0"/>
+        <w:jc w:val="left"/>
+        <w:rPr>
+          <w:rFonts w:ascii="Arial" w:hAnsi="Arial" w:cs="Arial" w:eastAsia="Arial"/>
+          <w:color w:val="000000"/>
+          <w:spacing w:val="0"/>
+          <w:position w:val="0"/>
+          <w:sz w:val="22"/>
+          <w:shd w:fill="auto" w:val="clear"/>
+        </w:rPr>
+      </w:pPr>
+      <w:r>
+        <w:rPr>
+          <w:rFonts w:ascii="Times New Roman" w:hAnsi="Times New Roman" w:cs="Times New Roman" w:eastAsia="Times New Roman"/>
+          <w:color w:val="000000"/>
+          <w:spacing w:val="0"/>
+          <w:position w:val="0"/>
+          <w:sz w:val="22"/>
+          <w:shd w:fill="auto" w:val="clear"/>
+        </w:rPr>
+        <w:t xml:space="preserve">Weihan: got tilt and objects to work</w:t>
+      </w:r>
+    </w:p>
+    <w:p>
+      <w:pPr>
+        <w:spacing w:before="0" w:after="0" w:line="276"/>
+        <w:ind w:right="0" w:left="0" w:firstLine="0"/>
+        <w:jc w:val="left"/>
+        <w:rPr>
+          <w:rFonts w:ascii="Arial" w:hAnsi="Arial" w:cs="Arial" w:eastAsia="Arial"/>
+          <w:color w:val="000000"/>
+          <w:spacing w:val="0"/>
+          <w:position w:val="0"/>
+          <w:sz w:val="22"/>
+          <w:shd w:fill="auto" w:val="clear"/>
+        </w:rPr>
+      </w:pPr>
+      <w:r>
+        <w:rPr>
+          <w:rFonts w:ascii="Times New Roman" w:hAnsi="Times New Roman" w:cs="Times New Roman" w:eastAsia="Times New Roman"/>
+          <w:color w:val="000000"/>
+          <w:spacing w:val="0"/>
+          <w:position w:val="0"/>
+          <w:sz w:val="22"/>
+          <w:shd w:fill="auto" w:val="clear"/>
+        </w:rPr>
+        <w:t xml:space="preserve">David: made a scratch program that experiments with changing between screens</w:t>
+      </w:r>
+    </w:p>
+    <w:p>
+      <w:pPr>
+        <w:spacing w:before="0" w:after="0" w:line="276"/>
+        <w:ind w:right="0" w:left="0" w:firstLine="0"/>
+        <w:jc w:val="left"/>
+        <w:rPr>
+          <w:rFonts w:ascii="Arial" w:hAnsi="Arial" w:cs="Arial" w:eastAsia="Arial"/>
+          <w:color w:val="000000"/>
+          <w:spacing w:val="0"/>
+          <w:position w:val="0"/>
+          <w:sz w:val="22"/>
+          <w:shd w:fill="auto" w:val="clear"/>
+        </w:rPr>
+      </w:pPr>
+    </w:p>
+    <w:p>
+      <w:pPr>
+        <w:spacing w:before="0" w:after="0" w:line="276"/>
+        <w:ind w:right="0" w:left="0" w:firstLine="0"/>
+        <w:jc w:val="left"/>
+        <w:rPr>
+          <w:rFonts w:ascii="Arial" w:hAnsi="Arial" w:cs="Arial" w:eastAsia="Arial"/>
+          <w:color w:val="000000"/>
+          <w:spacing w:val="0"/>
+          <w:position w:val="0"/>
+          <w:sz w:val="22"/>
+          <w:shd w:fill="auto" w:val="clear"/>
+        </w:rPr>
+      </w:pPr>
+      <w:r>
+        <w:rPr>
+          <w:rFonts w:ascii="Times New Roman" w:hAnsi="Times New Roman" w:cs="Times New Roman" w:eastAsia="Times New Roman"/>
+          <w:color w:val="000000"/>
+          <w:spacing w:val="0"/>
+          <w:position w:val="0"/>
+          <w:sz w:val="22"/>
+          <w:shd w:fill="auto" w:val="clear"/>
+        </w:rPr>
+        <w:t xml:space="preserve">Dec 3, 2014</w:t>
+      </w:r>
+    </w:p>
+    <w:p>
+      <w:pPr>
+        <w:spacing w:before="0" w:after="0" w:line="276"/>
+        <w:ind w:right="0" w:left="0" w:firstLine="0"/>
+        <w:jc w:val="left"/>
+        <w:rPr>
+          <w:rFonts w:ascii="Arial" w:hAnsi="Arial" w:cs="Arial" w:eastAsia="Arial"/>
+          <w:color w:val="000000"/>
+          <w:spacing w:val="0"/>
+          <w:position w:val="0"/>
+          <w:sz w:val="22"/>
+          <w:shd w:fill="auto" w:val="clear"/>
+        </w:rPr>
+      </w:pPr>
+      <w:r>
+        <w:rPr>
+          <w:rFonts w:ascii="Times New Roman" w:hAnsi="Times New Roman" w:cs="Times New Roman" w:eastAsia="Times New Roman"/>
+          <w:color w:val="000000"/>
+          <w:spacing w:val="0"/>
+          <w:position w:val="0"/>
+          <w:sz w:val="22"/>
+          <w:shd w:fill="auto" w:val="clear"/>
+        </w:rPr>
+        <w:t xml:space="preserve">Weihan: experimented with arrays of objects</w:t>
+      </w:r>
+    </w:p>
+    <w:p>
+      <w:pPr>
+        <w:spacing w:before="0" w:after="0" w:line="276"/>
+        <w:ind w:right="0" w:left="0" w:firstLine="0"/>
+        <w:jc w:val="left"/>
+        <w:rPr>
+          <w:rFonts w:ascii="Arial" w:hAnsi="Arial" w:cs="Arial" w:eastAsia="Arial"/>
+          <w:color w:val="000000"/>
+          <w:spacing w:val="0"/>
+          <w:position w:val="0"/>
+          <w:sz w:val="22"/>
+          <w:shd w:fill="auto" w:val="clear"/>
+        </w:rPr>
+      </w:pPr>
+      <w:r>
+        <w:rPr>
+          <w:rFonts w:ascii="Times New Roman" w:hAnsi="Times New Roman" w:cs="Times New Roman" w:eastAsia="Times New Roman"/>
+          <w:color w:val="000000"/>
+          <w:spacing w:val="0"/>
+          <w:position w:val="0"/>
+          <w:sz w:val="22"/>
+          <w:shd w:fill="auto" w:val="clear"/>
+        </w:rPr>
+        <w:t xml:space="preserve">David: attempted to fix user input so that sprite does not “teleport” anymore</w:t>
+      </w:r>
+    </w:p>
+    <w:p>
+      <w:pPr>
+        <w:spacing w:before="0" w:after="0" w:line="276"/>
+        <w:ind w:right="0" w:left="0" w:firstLine="0"/>
+        <w:jc w:val="left"/>
+        <w:rPr>
+          <w:rFonts w:ascii="Arial" w:hAnsi="Arial" w:cs="Arial" w:eastAsia="Arial"/>
+          <w:color w:val="000000"/>
+          <w:spacing w:val="0"/>
+          <w:position w:val="0"/>
+          <w:sz w:val="22"/>
+          <w:shd w:fill="auto" w:val="clear"/>
+        </w:rPr>
+      </w:pPr>
+    </w:p>
+    <w:p>
+      <w:pPr>
+        <w:spacing w:before="0" w:after="0" w:line="276"/>
+        <w:ind w:right="0" w:left="0" w:firstLine="0"/>
+        <w:jc w:val="left"/>
+        <w:rPr>
+          <w:rFonts w:ascii="Arial" w:hAnsi="Arial" w:cs="Arial" w:eastAsia="Arial"/>
+          <w:color w:val="000000"/>
+          <w:spacing w:val="0"/>
+          <w:position w:val="0"/>
+          <w:sz w:val="22"/>
+          <w:shd w:fill="auto" w:val="clear"/>
+        </w:rPr>
+      </w:pPr>
+      <w:r>
+        <w:rPr>
+          <w:rFonts w:ascii="Times New Roman" w:hAnsi="Times New Roman" w:cs="Times New Roman" w:eastAsia="Times New Roman"/>
+          <w:color w:val="000000"/>
+          <w:spacing w:val="0"/>
+          <w:position w:val="0"/>
+          <w:sz w:val="22"/>
+          <w:shd w:fill="auto" w:val="clear"/>
+        </w:rPr>
+        <w:t xml:space="preserve">Dec 4, 2014</w:t>
+      </w:r>
+    </w:p>
+    <w:p>
+      <w:pPr>
+        <w:spacing w:before="0" w:after="0" w:line="276"/>
+        <w:ind w:right="0" w:left="0" w:firstLine="0"/>
+        <w:jc w:val="left"/>
+        <w:rPr>
+          <w:rFonts w:ascii="Arial" w:hAnsi="Arial" w:cs="Arial" w:eastAsia="Arial"/>
+          <w:color w:val="000000"/>
+          <w:spacing w:val="0"/>
+          <w:position w:val="0"/>
+          <w:sz w:val="22"/>
+          <w:shd w:fill="auto" w:val="clear"/>
+        </w:rPr>
+      </w:pPr>
+      <w:r>
+        <w:rPr>
+          <w:rFonts w:ascii="Times New Roman" w:hAnsi="Times New Roman" w:cs="Times New Roman" w:eastAsia="Times New Roman"/>
+          <w:color w:val="000000"/>
+          <w:spacing w:val="0"/>
+          <w:position w:val="0"/>
+          <w:sz w:val="22"/>
+          <w:shd w:fill="auto" w:val="clear"/>
+        </w:rPr>
+        <w:t xml:space="preserve">Weihan: continued to experiment with array of objects</w:t>
+      </w:r>
+    </w:p>
+    <w:p>
+      <w:pPr>
+        <w:spacing w:before="0" w:after="0" w:line="276"/>
+        <w:ind w:right="0" w:left="0" w:firstLine="0"/>
+        <w:jc w:val="left"/>
+        <w:rPr>
+          <w:rFonts w:ascii="Arial" w:hAnsi="Arial" w:cs="Arial" w:eastAsia="Arial"/>
+          <w:color w:val="000000"/>
+          <w:spacing w:val="0"/>
+          <w:position w:val="0"/>
+          <w:sz w:val="22"/>
+          <w:shd w:fill="auto" w:val="clear"/>
+        </w:rPr>
+      </w:pPr>
+      <w:r>
+        <w:rPr>
+          <w:rFonts w:ascii="Times New Roman" w:hAnsi="Times New Roman" w:cs="Times New Roman" w:eastAsia="Times New Roman"/>
+          <w:color w:val="000000"/>
+          <w:spacing w:val="0"/>
+          <w:position w:val="0"/>
+          <w:sz w:val="22"/>
+          <w:shd w:fill="auto" w:val="clear"/>
+        </w:rPr>
+        <w:t xml:space="preserve">David: continued to try to fix the teleporting problem</w:t>
+      </w:r>
+    </w:p>
+    <w:p>
+      <w:pPr>
+        <w:spacing w:before="0" w:after="0" w:line="276"/>
+        <w:ind w:right="0" w:left="0" w:firstLine="0"/>
+        <w:jc w:val="left"/>
+        <w:rPr>
+          <w:rFonts w:ascii="Arial" w:hAnsi="Arial" w:cs="Arial" w:eastAsia="Arial"/>
+          <w:color w:val="000000"/>
+          <w:spacing w:val="0"/>
+          <w:position w:val="0"/>
+          <w:sz w:val="22"/>
+          <w:shd w:fill="auto" w:val="clear"/>
+        </w:rPr>
+      </w:pPr>
+    </w:p>
+    <w:p>
+      <w:pPr>
+        <w:spacing w:before="0" w:after="0" w:line="276"/>
+        <w:ind w:right="0" w:left="0" w:firstLine="0"/>
+        <w:jc w:val="left"/>
+        <w:rPr>
+          <w:rFonts w:ascii="Arial" w:hAnsi="Arial" w:cs="Arial" w:eastAsia="Arial"/>
+          <w:color w:val="000000"/>
+          <w:spacing w:val="0"/>
+          <w:position w:val="0"/>
+          <w:sz w:val="22"/>
+          <w:shd w:fill="auto" w:val="clear"/>
+        </w:rPr>
+      </w:pPr>
+      <w:r>
+        <w:rPr>
+          <w:rFonts w:ascii="Times New Roman" w:hAnsi="Times New Roman" w:cs="Times New Roman" w:eastAsia="Times New Roman"/>
+          <w:color w:val="000000"/>
+          <w:spacing w:val="0"/>
+          <w:position w:val="0"/>
+          <w:sz w:val="22"/>
+          <w:shd w:fill="auto" w:val="clear"/>
+        </w:rPr>
+        <w:t xml:space="preserve">Dec 5, 2014</w:t>
+      </w:r>
+    </w:p>
+    <w:p>
+      <w:pPr>
+        <w:spacing w:before="0" w:after="0" w:line="276"/>
+        <w:ind w:right="0" w:left="0" w:firstLine="0"/>
+        <w:jc w:val="left"/>
+        <w:rPr>
+          <w:rFonts w:ascii="Arial" w:hAnsi="Arial" w:cs="Arial" w:eastAsia="Arial"/>
+          <w:color w:val="000000"/>
+          <w:spacing w:val="0"/>
+          <w:position w:val="0"/>
+          <w:sz w:val="22"/>
+          <w:shd w:fill="auto" w:val="clear"/>
+        </w:rPr>
+      </w:pPr>
+      <w:r>
+        <w:rPr>
+          <w:rFonts w:ascii="Times New Roman" w:hAnsi="Times New Roman" w:cs="Times New Roman" w:eastAsia="Times New Roman"/>
+          <w:color w:val="000000"/>
+          <w:spacing w:val="0"/>
+          <w:position w:val="0"/>
+          <w:sz w:val="22"/>
+          <w:shd w:fill="auto" w:val="clear"/>
+        </w:rPr>
+        <w:t xml:space="preserve">Weihan: continued previous day’s work</w:t>
+      </w:r>
+    </w:p>
+    <w:p>
+      <w:pPr>
+        <w:spacing w:before="0" w:after="0" w:line="276"/>
+        <w:ind w:right="0" w:left="0" w:firstLine="0"/>
+        <w:jc w:val="left"/>
+        <w:rPr>
+          <w:rFonts w:ascii="Arial" w:hAnsi="Arial" w:cs="Arial" w:eastAsia="Arial"/>
+          <w:color w:val="000000"/>
+          <w:spacing w:val="0"/>
+          <w:position w:val="0"/>
+          <w:sz w:val="22"/>
+          <w:shd w:fill="auto" w:val="clear"/>
+        </w:rPr>
+      </w:pPr>
+      <w:r>
+        <w:rPr>
+          <w:rFonts w:ascii="Times New Roman" w:hAnsi="Times New Roman" w:cs="Times New Roman" w:eastAsia="Times New Roman"/>
+          <w:color w:val="000000"/>
+          <w:spacing w:val="0"/>
+          <w:position w:val="0"/>
+          <w:sz w:val="22"/>
+          <w:shd w:fill="auto" w:val="clear"/>
+        </w:rPr>
+        <w:t xml:space="preserve">David: fixed the teleporting problem (for the most part - can still teleport when tapped very close to spaceship)</w:t>
+      </w:r>
+    </w:p>
+    <w:p>
+      <w:pPr>
+        <w:spacing w:before="0" w:after="0" w:line="276"/>
+        <w:ind w:right="0" w:left="0" w:firstLine="0"/>
+        <w:jc w:val="left"/>
+        <w:rPr>
+          <w:rFonts w:ascii="Arial" w:hAnsi="Arial" w:cs="Arial" w:eastAsia="Arial"/>
+          <w:color w:val="000000"/>
+          <w:spacing w:val="0"/>
+          <w:position w:val="0"/>
+          <w:sz w:val="22"/>
+          <w:shd w:fill="auto" w:val="clear"/>
+        </w:rPr>
+      </w:pPr>
+    </w:p>
+    <w:p>
+      <w:pPr>
+        <w:spacing w:before="0" w:after="0" w:line="276"/>
+        <w:ind w:right="0" w:left="0" w:firstLine="0"/>
+        <w:jc w:val="left"/>
+        <w:rPr>
+          <w:rFonts w:ascii="Arial" w:hAnsi="Arial" w:cs="Arial" w:eastAsia="Arial"/>
+          <w:color w:val="000000"/>
+          <w:spacing w:val="0"/>
+          <w:position w:val="0"/>
+          <w:sz w:val="22"/>
+          <w:shd w:fill="auto" w:val="clear"/>
+        </w:rPr>
+      </w:pPr>
+      <w:r>
+        <w:rPr>
+          <w:rFonts w:ascii="Times New Roman" w:hAnsi="Times New Roman" w:cs="Times New Roman" w:eastAsia="Times New Roman"/>
+          <w:color w:val="000000"/>
+          <w:spacing w:val="0"/>
+          <w:position w:val="0"/>
+          <w:sz w:val="22"/>
+          <w:shd w:fill="auto" w:val="clear"/>
+        </w:rPr>
+        <w:t xml:space="preserve">Dec 6, 2014</w:t>
+      </w:r>
+    </w:p>
+    <w:p>
+      <w:pPr>
+        <w:spacing w:before="0" w:after="0" w:line="276"/>
+        <w:ind w:right="0" w:left="0" w:firstLine="0"/>
+        <w:jc w:val="left"/>
+        <w:rPr>
+          <w:rFonts w:ascii="Arial" w:hAnsi="Arial" w:cs="Arial" w:eastAsia="Arial"/>
+          <w:color w:val="000000"/>
+          <w:spacing w:val="0"/>
+          <w:position w:val="0"/>
+          <w:sz w:val="22"/>
+          <w:shd w:fill="auto" w:val="clear"/>
+        </w:rPr>
+      </w:pPr>
+      <w:r>
+        <w:rPr>
+          <w:rFonts w:ascii="Times New Roman" w:hAnsi="Times New Roman" w:cs="Times New Roman" w:eastAsia="Times New Roman"/>
+          <w:color w:val="000000"/>
+          <w:spacing w:val="0"/>
+          <w:position w:val="0"/>
+          <w:sz w:val="22"/>
+          <w:shd w:fill="auto" w:val="clear"/>
+        </w:rPr>
+        <w:t xml:space="preserve">Weihan: got array of sprites to work</w:t>
+      </w:r>
+    </w:p>
+    <w:p>
+      <w:pPr>
+        <w:spacing w:before="0" w:after="0" w:line="276"/>
+        <w:ind w:right="0" w:left="0" w:firstLine="0"/>
+        <w:jc w:val="left"/>
+        <w:rPr>
+          <w:rFonts w:ascii="Arial" w:hAnsi="Arial" w:cs="Arial" w:eastAsia="Arial"/>
+          <w:color w:val="000000"/>
+          <w:spacing w:val="0"/>
+          <w:position w:val="0"/>
+          <w:sz w:val="22"/>
+          <w:shd w:fill="auto" w:val="clear"/>
+        </w:rPr>
+      </w:pPr>
+      <w:r>
+        <w:rPr>
+          <w:rFonts w:ascii="Times New Roman" w:hAnsi="Times New Roman" w:cs="Times New Roman" w:eastAsia="Times New Roman"/>
+          <w:color w:val="000000"/>
+          <w:spacing w:val="0"/>
+          <w:position w:val="0"/>
+          <w:sz w:val="22"/>
+          <w:shd w:fill="auto" w:val="clear"/>
+        </w:rPr>
+        <w:t xml:space="preserve">David: Started making a variety of menu screens in photoshop (still deciding which one to use)</w:t>
+      </w:r>
+    </w:p>
+    <w:p>
+      <w:pPr>
+        <w:spacing w:before="0" w:after="0" w:line="276"/>
+        <w:ind w:right="0" w:left="0" w:firstLine="0"/>
+        <w:jc w:val="left"/>
+        <w:rPr>
+          <w:rFonts w:ascii="Arial" w:hAnsi="Arial" w:cs="Arial" w:eastAsia="Arial"/>
+          <w:color w:val="000000"/>
+          <w:spacing w:val="0"/>
+          <w:position w:val="0"/>
+          <w:sz w:val="22"/>
+          <w:shd w:fill="auto" w:val="clear"/>
+        </w:rPr>
+      </w:pPr>
+    </w:p>
+    <w:p>
+      <w:pPr>
+        <w:spacing w:before="0" w:after="0" w:line="276"/>
+        <w:ind w:right="0" w:left="0" w:firstLine="0"/>
+        <w:jc w:val="left"/>
+        <w:rPr>
+          <w:rFonts w:ascii="Arial" w:hAnsi="Arial" w:cs="Arial" w:eastAsia="Arial"/>
+          <w:color w:val="000000"/>
+          <w:spacing w:val="0"/>
+          <w:position w:val="0"/>
+          <w:sz w:val="22"/>
+          <w:shd w:fill="auto" w:val="clear"/>
+        </w:rPr>
+      </w:pPr>
+      <w:r>
+        <w:rPr>
+          <w:rFonts w:ascii="Times New Roman" w:hAnsi="Times New Roman" w:cs="Times New Roman" w:eastAsia="Times New Roman"/>
+          <w:color w:val="000000"/>
+          <w:spacing w:val="0"/>
+          <w:position w:val="0"/>
+          <w:sz w:val="22"/>
+          <w:shd w:fill="auto" w:val="clear"/>
+        </w:rPr>
+        <w:t xml:space="preserve">Dec 8, 2014</w:t>
+      </w:r>
+    </w:p>
+    <w:p>
+      <w:pPr>
+        <w:spacing w:before="0" w:after="0" w:line="276"/>
+        <w:ind w:right="0" w:left="0" w:firstLine="0"/>
+        <w:jc w:val="left"/>
+        <w:rPr>
+          <w:rFonts w:ascii="Arial" w:hAnsi="Arial" w:cs="Arial" w:eastAsia="Arial"/>
+          <w:color w:val="000000"/>
+          <w:spacing w:val="0"/>
+          <w:position w:val="0"/>
+          <w:sz w:val="22"/>
+          <w:shd w:fill="auto" w:val="clear"/>
+        </w:rPr>
+      </w:pPr>
+      <w:r>
+        <w:rPr>
+          <w:rFonts w:ascii="Times New Roman" w:hAnsi="Times New Roman" w:cs="Times New Roman" w:eastAsia="Times New Roman"/>
+          <w:color w:val="000000"/>
+          <w:spacing w:val="0"/>
+          <w:position w:val="0"/>
+          <w:sz w:val="22"/>
+          <w:shd w:fill="auto" w:val="clear"/>
+        </w:rPr>
+        <w:t xml:space="preserve">Weihan: started working on bullets aspect of game (was looking for sprites)</w:t>
+      </w:r>
+    </w:p>
+    <w:p>
+      <w:pPr>
+        <w:spacing w:before="0" w:after="0" w:line="276"/>
+        <w:ind w:right="0" w:left="0" w:firstLine="0"/>
+        <w:jc w:val="left"/>
+        <w:rPr>
+          <w:rFonts w:ascii="Arial" w:hAnsi="Arial" w:cs="Arial" w:eastAsia="Arial"/>
+          <w:color w:val="000000"/>
+          <w:spacing w:val="0"/>
+          <w:position w:val="0"/>
+          <w:sz w:val="22"/>
+          <w:shd w:fill="auto" w:val="clear"/>
+        </w:rPr>
+      </w:pPr>
+      <w:r>
+        <w:rPr>
+          <w:rFonts w:ascii="Times New Roman" w:hAnsi="Times New Roman" w:cs="Times New Roman" w:eastAsia="Times New Roman"/>
+          <w:color w:val="000000"/>
+          <w:spacing w:val="0"/>
+          <w:position w:val="0"/>
+          <w:sz w:val="22"/>
+          <w:shd w:fill="auto" w:val="clear"/>
+        </w:rPr>
+        <w:t xml:space="preserve">David: continued to work on menu screen (brainstorming button designs)</w:t>
+      </w:r>
+    </w:p>
+    <w:p>
+      <w:pPr>
+        <w:spacing w:before="0" w:after="0" w:line="276"/>
+        <w:ind w:right="0" w:left="0" w:firstLine="0"/>
+        <w:jc w:val="left"/>
+        <w:rPr>
+          <w:rFonts w:ascii="Arial" w:hAnsi="Arial" w:cs="Arial" w:eastAsia="Arial"/>
+          <w:color w:val="000000"/>
+          <w:spacing w:val="0"/>
+          <w:position w:val="0"/>
+          <w:sz w:val="22"/>
+          <w:shd w:fill="auto" w:val="clear"/>
+        </w:rPr>
+      </w:pPr>
+    </w:p>
+    <w:p>
+      <w:pPr>
+        <w:spacing w:before="0" w:after="0" w:line="276"/>
+        <w:ind w:right="0" w:left="0" w:firstLine="0"/>
+        <w:jc w:val="left"/>
+        <w:rPr>
+          <w:rFonts w:ascii="Arial" w:hAnsi="Arial" w:cs="Arial" w:eastAsia="Arial"/>
+          <w:color w:val="000000"/>
+          <w:spacing w:val="0"/>
+          <w:position w:val="0"/>
+          <w:sz w:val="22"/>
+          <w:shd w:fill="auto" w:val="clear"/>
+        </w:rPr>
+      </w:pPr>
+      <w:r>
+        <w:rPr>
+          <w:rFonts w:ascii="Times New Roman" w:hAnsi="Times New Roman" w:cs="Times New Roman" w:eastAsia="Times New Roman"/>
+          <w:color w:val="000000"/>
+          <w:spacing w:val="0"/>
+          <w:position w:val="0"/>
+          <w:sz w:val="22"/>
+          <w:shd w:fill="auto" w:val="clear"/>
+        </w:rPr>
+        <w:t xml:space="preserve">Dec 9, 2014</w:t>
+      </w:r>
+    </w:p>
+    <w:p>
+      <w:pPr>
+        <w:spacing w:before="0" w:after="0" w:line="276"/>
+        <w:ind w:right="0" w:left="0" w:firstLine="0"/>
+        <w:jc w:val="left"/>
+        <w:rPr>
+          <w:rFonts w:ascii="Arial" w:hAnsi="Arial" w:cs="Arial" w:eastAsia="Arial"/>
+          <w:color w:val="000000"/>
+          <w:spacing w:val="0"/>
+          <w:position w:val="0"/>
+          <w:sz w:val="22"/>
+          <w:shd w:fill="auto" w:val="clear"/>
+        </w:rPr>
+      </w:pPr>
+      <w:r>
+        <w:rPr>
+          <w:rFonts w:ascii="Times New Roman" w:hAnsi="Times New Roman" w:cs="Times New Roman" w:eastAsia="Times New Roman"/>
+          <w:color w:val="000000"/>
+          <w:spacing w:val="0"/>
+          <w:position w:val="0"/>
+          <w:sz w:val="22"/>
+          <w:shd w:fill="auto" w:val="clear"/>
+        </w:rPr>
+        <w:t xml:space="preserve">Weihan: got bullets to shoot from the user’s space ship as well as have hit detection between bullets and enemy ships (current problem is that it gets really laggy)</w:t>
+      </w:r>
+    </w:p>
+    <w:p>
+      <w:pPr>
+        <w:spacing w:before="0" w:after="0" w:line="276"/>
+        <w:ind w:right="0" w:left="0" w:firstLine="0"/>
+        <w:jc w:val="left"/>
+        <w:rPr>
+          <w:rFonts w:ascii="Arial" w:hAnsi="Arial" w:cs="Arial" w:eastAsia="Arial"/>
+          <w:color w:val="000000"/>
+          <w:spacing w:val="0"/>
+          <w:position w:val="0"/>
+          <w:sz w:val="22"/>
+          <w:shd w:fill="auto" w:val="clear"/>
+        </w:rPr>
+      </w:pPr>
+      <w:r>
+        <w:rPr>
+          <w:rFonts w:ascii="Times New Roman" w:hAnsi="Times New Roman" w:cs="Times New Roman" w:eastAsia="Times New Roman"/>
+          <w:color w:val="000000"/>
+          <w:spacing w:val="0"/>
+          <w:position w:val="0"/>
+          <w:sz w:val="22"/>
+          <w:shd w:fill="auto" w:val="clear"/>
+        </w:rPr>
+        <w:t xml:space="preserve">David: finished creating buttons for main menu screen as well as creating multiple designs for the main menu’s background (will start making a new scratch program that changes screens based on the newly created buttons)</w:t>
+      </w:r>
+    </w:p>
+    <w:p>
+      <w:pPr>
+        <w:spacing w:before="0" w:after="0" w:line="276"/>
+        <w:ind w:right="0" w:left="0" w:firstLine="0"/>
+        <w:jc w:val="left"/>
+        <w:rPr>
+          <w:rFonts w:ascii="Arial" w:hAnsi="Arial" w:cs="Arial" w:eastAsia="Arial"/>
+          <w:color w:val="000000"/>
+          <w:spacing w:val="0"/>
+          <w:position w:val="0"/>
+          <w:sz w:val="22"/>
+          <w:shd w:fill="auto" w:val="clear"/>
+        </w:rPr>
+      </w:pPr>
+    </w:p>
+    <w:p>
+      <w:pPr>
+        <w:spacing w:before="0" w:after="0" w:line="276"/>
+        <w:ind w:right="0" w:left="0" w:firstLine="0"/>
+        <w:jc w:val="left"/>
+        <w:rPr>
+          <w:rFonts w:ascii="Arial" w:hAnsi="Arial" w:cs="Arial" w:eastAsia="Arial"/>
+          <w:color w:val="000000"/>
+          <w:spacing w:val="0"/>
+          <w:position w:val="0"/>
+          <w:sz w:val="22"/>
+          <w:shd w:fill="auto" w:val="clear"/>
+        </w:rPr>
+      </w:pPr>
+      <w:r>
+        <w:rPr>
+          <w:rFonts w:ascii="Times New Roman" w:hAnsi="Times New Roman" w:cs="Times New Roman" w:eastAsia="Times New Roman"/>
+          <w:color w:val="000000"/>
+          <w:spacing w:val="0"/>
+          <w:position w:val="0"/>
+          <w:sz w:val="22"/>
+          <w:shd w:fill="auto" w:val="clear"/>
+        </w:rPr>
+        <w:t xml:space="preserve">Dec 10, 2014</w:t>
+      </w:r>
+    </w:p>
+    <w:p>
+      <w:pPr>
+        <w:spacing w:before="0" w:after="0" w:line="276"/>
+        <w:ind w:right="0" w:left="0" w:firstLine="0"/>
+        <w:jc w:val="left"/>
+        <w:rPr>
+          <w:rFonts w:ascii="Arial" w:hAnsi="Arial" w:cs="Arial" w:eastAsia="Arial"/>
+          <w:color w:val="000000"/>
+          <w:spacing w:val="0"/>
+          <w:position w:val="0"/>
+          <w:sz w:val="22"/>
+          <w:shd w:fill="auto" w:val="clear"/>
+        </w:rPr>
+      </w:pPr>
+      <w:r>
+        <w:rPr>
+          <w:rFonts w:ascii="Times New Roman" w:hAnsi="Times New Roman" w:cs="Times New Roman" w:eastAsia="Times New Roman"/>
+          <w:color w:val="000000"/>
+          <w:spacing w:val="0"/>
+          <w:position w:val="0"/>
+          <w:sz w:val="22"/>
+          <w:shd w:fill="auto" w:val="clear"/>
+        </w:rPr>
+        <w:t xml:space="preserve">Weihan: trying to make program less laggy</w:t>
+      </w:r>
+    </w:p>
+    <w:p>
+      <w:pPr>
+        <w:spacing w:before="0" w:after="0" w:line="276"/>
+        <w:ind w:right="0" w:left="0" w:firstLine="0"/>
+        <w:jc w:val="left"/>
+        <w:rPr>
+          <w:rFonts w:ascii="Arial" w:hAnsi="Arial" w:cs="Arial" w:eastAsia="Arial"/>
+          <w:color w:val="000000"/>
+          <w:spacing w:val="0"/>
+          <w:position w:val="0"/>
+          <w:sz w:val="22"/>
+          <w:shd w:fill="auto" w:val="clear"/>
+        </w:rPr>
+      </w:pPr>
+      <w:r>
+        <w:rPr>
+          <w:rFonts w:ascii="Times New Roman" w:hAnsi="Times New Roman" w:cs="Times New Roman" w:eastAsia="Times New Roman"/>
+          <w:color w:val="000000"/>
+          <w:spacing w:val="0"/>
+          <w:position w:val="0"/>
+          <w:sz w:val="22"/>
+          <w:shd w:fill="auto" w:val="clear"/>
+        </w:rPr>
+        <w:t xml:space="preserve">David: trying to implement the ideas learned from ScratchScreenChange and ScratchButton and combine them</w:t>
+      </w:r>
+    </w:p>
+    <w:p>
+      <w:pPr>
+        <w:spacing w:before="0" w:after="0" w:line="276"/>
+        <w:ind w:right="0" w:left="0" w:firstLine="0"/>
+        <w:jc w:val="left"/>
+        <w:rPr>
+          <w:rFonts w:ascii="Arial" w:hAnsi="Arial" w:cs="Arial" w:eastAsia="Arial"/>
+          <w:color w:val="000000"/>
+          <w:spacing w:val="0"/>
+          <w:position w:val="0"/>
+          <w:sz w:val="22"/>
+          <w:shd w:fill="auto" w:val="clear"/>
+        </w:rPr>
+      </w:pPr>
+    </w:p>
+    <w:p>
+      <w:pPr>
+        <w:spacing w:before="0" w:after="0" w:line="276"/>
+        <w:ind w:right="0" w:left="0" w:firstLine="0"/>
+        <w:jc w:val="left"/>
+        <w:rPr>
+          <w:rFonts w:ascii="Arial" w:hAnsi="Arial" w:cs="Arial" w:eastAsia="Arial"/>
+          <w:color w:val="000000"/>
+          <w:spacing w:val="0"/>
+          <w:position w:val="0"/>
+          <w:sz w:val="22"/>
+          <w:shd w:fill="auto" w:val="clear"/>
+        </w:rPr>
+      </w:pPr>
+      <w:r>
+        <w:rPr>
+          <w:rFonts w:ascii="Times New Roman" w:hAnsi="Times New Roman" w:cs="Times New Roman" w:eastAsia="Times New Roman"/>
+          <w:color w:val="000000"/>
+          <w:spacing w:val="0"/>
+          <w:position w:val="0"/>
+          <w:sz w:val="22"/>
+          <w:shd w:fill="auto" w:val="clear"/>
+        </w:rPr>
+        <w:t xml:space="preserve">Dec 11, 2014</w:t>
+      </w:r>
+    </w:p>
+    <w:p>
+      <w:pPr>
+        <w:spacing w:before="0" w:after="0" w:line="276"/>
+        <w:ind w:right="0" w:left="0" w:firstLine="0"/>
+        <w:jc w:val="left"/>
+        <w:rPr>
+          <w:rFonts w:ascii="Arial" w:hAnsi="Arial" w:cs="Arial" w:eastAsia="Arial"/>
+          <w:color w:val="000000"/>
+          <w:spacing w:val="0"/>
+          <w:position w:val="0"/>
+          <w:sz w:val="22"/>
+          <w:shd w:fill="auto" w:val="clear"/>
+        </w:rPr>
+      </w:pPr>
+      <w:r>
+        <w:rPr>
+          <w:rFonts w:ascii="Times New Roman" w:hAnsi="Times New Roman" w:cs="Times New Roman" w:eastAsia="Times New Roman"/>
+          <w:color w:val="000000"/>
+          <w:spacing w:val="0"/>
+          <w:position w:val="0"/>
+          <w:sz w:val="22"/>
+          <w:shd w:fill="auto" w:val="clear"/>
+        </w:rPr>
+        <w:t xml:space="preserve">Weihan: reimplemented the scrolling starry background into the latest version </w:t>
+      </w:r>
+    </w:p>
+    <w:p>
+      <w:pPr>
+        <w:spacing w:before="0" w:after="0" w:line="276"/>
+        <w:ind w:right="0" w:left="0" w:firstLine="0"/>
+        <w:jc w:val="left"/>
+        <w:rPr>
+          <w:rFonts w:ascii="Arial" w:hAnsi="Arial" w:cs="Arial" w:eastAsia="Arial"/>
+          <w:color w:val="000000"/>
+          <w:spacing w:val="0"/>
+          <w:position w:val="0"/>
+          <w:sz w:val="22"/>
+          <w:shd w:fill="auto" w:val="clear"/>
+        </w:rPr>
+      </w:pPr>
+      <w:r>
+        <w:rPr>
+          <w:rFonts w:ascii="Times New Roman" w:hAnsi="Times New Roman" w:cs="Times New Roman" w:eastAsia="Times New Roman"/>
+          <w:color w:val="000000"/>
+          <w:spacing w:val="0"/>
+          <w:position w:val="0"/>
+          <w:sz w:val="22"/>
+          <w:shd w:fill="auto" w:val="clear"/>
+        </w:rPr>
+        <w:t xml:space="preserve">David: encountering problems merging button scratch program and screen scratch program</w:t>
+      </w:r>
+    </w:p>
+    <w:p>
+      <w:pPr>
+        <w:spacing w:before="0" w:after="0" w:line="276"/>
+        <w:ind w:right="0" w:left="0" w:firstLine="0"/>
+        <w:jc w:val="left"/>
+        <w:rPr>
+          <w:rFonts w:ascii="Arial" w:hAnsi="Arial" w:cs="Arial" w:eastAsia="Arial"/>
+          <w:color w:val="000000"/>
+          <w:spacing w:val="0"/>
+          <w:position w:val="0"/>
+          <w:sz w:val="22"/>
+          <w:shd w:fill="auto" w:val="clear"/>
+        </w:rPr>
+      </w:pPr>
+    </w:p>
+    <w:p>
+      <w:pPr>
+        <w:spacing w:before="0" w:after="0" w:line="276"/>
+        <w:ind w:right="0" w:left="0" w:firstLine="0"/>
+        <w:jc w:val="left"/>
+        <w:rPr>
+          <w:rFonts w:ascii="Arial" w:hAnsi="Arial" w:cs="Arial" w:eastAsia="Arial"/>
+          <w:color w:val="000000"/>
+          <w:spacing w:val="0"/>
+          <w:position w:val="0"/>
+          <w:sz w:val="22"/>
+          <w:shd w:fill="auto" w:val="clear"/>
+        </w:rPr>
+      </w:pPr>
+    </w:p>
+    <w:p>
+      <w:pPr>
+        <w:spacing w:before="0" w:after="0" w:line="276"/>
+        <w:ind w:right="0" w:left="0" w:firstLine="0"/>
+        <w:jc w:val="left"/>
+        <w:rPr>
+          <w:rFonts w:ascii="Arial" w:hAnsi="Arial" w:cs="Arial" w:eastAsia="Arial"/>
+          <w:color w:val="000000"/>
+          <w:spacing w:val="0"/>
+          <w:position w:val="0"/>
+          <w:sz w:val="22"/>
+          <w:shd w:fill="auto" w:val="clear"/>
+        </w:rPr>
+      </w:pPr>
+      <w:r>
+        <w:rPr>
+          <w:rFonts w:ascii="Times New Roman" w:hAnsi="Times New Roman" w:cs="Times New Roman" w:eastAsia="Times New Roman"/>
+          <w:color w:val="000000"/>
+          <w:spacing w:val="0"/>
+          <w:position w:val="0"/>
+          <w:sz w:val="22"/>
+          <w:shd w:fill="auto" w:val="clear"/>
+        </w:rPr>
+        <w:t xml:space="preserve">Dec 12, 2014</w:t>
+      </w:r>
+    </w:p>
+    <w:p>
+      <w:pPr>
+        <w:spacing w:before="0" w:after="0" w:line="276"/>
+        <w:ind w:right="0" w:left="0" w:firstLine="0"/>
+        <w:jc w:val="left"/>
+        <w:rPr>
+          <w:rFonts w:ascii="Arial" w:hAnsi="Arial" w:cs="Arial" w:eastAsia="Arial"/>
+          <w:color w:val="000000"/>
+          <w:spacing w:val="0"/>
+          <w:position w:val="0"/>
+          <w:sz w:val="22"/>
+          <w:shd w:fill="auto" w:val="clear"/>
+        </w:rPr>
+      </w:pPr>
+      <w:r>
+        <w:rPr>
+          <w:rFonts w:ascii="Times New Roman" w:hAnsi="Times New Roman" w:cs="Times New Roman" w:eastAsia="Times New Roman"/>
+          <w:color w:val="000000"/>
+          <w:spacing w:val="0"/>
+          <w:position w:val="0"/>
+          <w:sz w:val="22"/>
+          <w:shd w:fill="auto" w:val="clear"/>
+        </w:rPr>
+        <w:t xml:space="preserve">Weihan: finalizing code to be submitted for WIP 3 (comments, revisions etc.)</w:t>
+      </w:r>
+    </w:p>
+    <w:p>
+      <w:pPr>
+        <w:spacing w:before="0" w:after="0" w:line="276"/>
+        <w:ind w:right="0" w:left="0" w:firstLine="0"/>
+        <w:jc w:val="left"/>
+        <w:rPr>
+          <w:rFonts w:ascii="Arial" w:hAnsi="Arial" w:cs="Arial" w:eastAsia="Arial"/>
+          <w:color w:val="000000"/>
+          <w:spacing w:val="0"/>
+          <w:position w:val="0"/>
+          <w:sz w:val="22"/>
+          <w:shd w:fill="auto" w:val="clear"/>
+        </w:rPr>
+      </w:pPr>
+      <w:r>
+        <w:rPr>
+          <w:rFonts w:ascii="Times New Roman" w:hAnsi="Times New Roman" w:cs="Times New Roman" w:eastAsia="Times New Roman"/>
+          <w:color w:val="000000"/>
+          <w:spacing w:val="0"/>
+          <w:position w:val="0"/>
+          <w:sz w:val="22"/>
+          <w:shd w:fill="auto" w:val="clear"/>
+        </w:rPr>
+        <w:t xml:space="preserve">David: started working on WIP 3 write up</w:t>
+      </w:r>
+    </w:p>
+    <w:p>
+      <w:pPr>
+        <w:spacing w:before="0" w:after="0" w:line="276"/>
+        <w:ind w:right="0" w:left="0" w:firstLine="0"/>
+        <w:jc w:val="left"/>
+        <w:rPr>
+          <w:rFonts w:ascii="Arial" w:hAnsi="Arial" w:cs="Arial" w:eastAsia="Arial"/>
+          <w:color w:val="000000"/>
+          <w:spacing w:val="0"/>
+          <w:position w:val="0"/>
+          <w:sz w:val="22"/>
+          <w:shd w:fill="auto" w:val="clear"/>
+        </w:rPr>
+      </w:pPr>
     </w:p>
     <w:p>
       <w:pPr>

</xml_diff>

<commit_message>
updated documents folder for final package hand in
</commit_message>
<xml_diff>
--- a/Documents/Journal.docx
+++ b/Documents/Journal.docx
@@ -22,6 +22,47 @@
           <w:color w:val="000000"/>
           <w:spacing w:val="0"/>
           <w:position w:val="0"/>
+          <w:sz w:val="36"/>
+          <w:shd w:fill="auto" w:val="clear"/>
+        </w:rPr>
+        <w:t xml:space="preserve">Journal For The Production Of Cygnus Strike</w:t>
+      </w:r>
+    </w:p>
+    <w:p>
+      <w:pPr>
+        <w:spacing w:before="0" w:after="0" w:line="276"/>
+        <w:ind w:right="0" w:left="0" w:firstLine="0"/>
+        <w:jc w:val="left"/>
+        <w:rPr>
+          <w:rFonts w:ascii="Arial" w:hAnsi="Arial" w:cs="Arial" w:eastAsia="Arial"/>
+          <w:color w:val="000000"/>
+          <w:spacing w:val="0"/>
+          <w:position w:val="0"/>
+          <w:sz w:val="22"/>
+          <w:shd w:fill="auto" w:val="clear"/>
+        </w:rPr>
+      </w:pPr>
+    </w:p>
+    <w:p>
+      <w:pPr>
+        <w:spacing w:before="0" w:after="0" w:line="276"/>
+        <w:ind w:right="0" w:left="0" w:firstLine="0"/>
+        <w:jc w:val="left"/>
+        <w:rPr>
+          <w:rFonts w:ascii="Arial" w:hAnsi="Arial" w:cs="Arial" w:eastAsia="Arial"/>
+          <w:color w:val="000000"/>
+          <w:spacing w:val="0"/>
+          <w:position w:val="0"/>
+          <w:sz w:val="22"/>
+          <w:shd w:fill="auto" w:val="clear"/>
+        </w:rPr>
+      </w:pPr>
+      <w:r>
+        <w:rPr>
+          <w:rFonts w:ascii="Times New Roman" w:hAnsi="Times New Roman" w:cs="Times New Roman" w:eastAsia="Times New Roman"/>
+          <w:color w:val="000000"/>
+          <w:spacing w:val="0"/>
+          <w:position w:val="0"/>
           <w:sz w:val="22"/>
           <w:shd w:fill="auto" w:val="clear"/>
         </w:rPr>
@@ -3383,6 +3424,21 @@
           <w:shd w:fill="auto" w:val="clear"/>
         </w:rPr>
       </w:pPr>
+    </w:p>
+    <w:p>
+      <w:pPr>
+        <w:spacing w:before="0" w:after="0" w:line="276"/>
+        <w:ind w:right="0" w:left="0" w:firstLine="0"/>
+        <w:jc w:val="left"/>
+        <w:rPr>
+          <w:rFonts w:ascii="Arial" w:hAnsi="Arial" w:cs="Arial" w:eastAsia="Arial"/>
+          <w:color w:val="000000"/>
+          <w:spacing w:val="0"/>
+          <w:position w:val="0"/>
+          <w:sz w:val="22"/>
+          <w:shd w:fill="auto" w:val="clear"/>
+        </w:rPr>
+      </w:pPr>
       <w:r>
         <w:rPr>
           <w:rFonts w:ascii="Times New Roman" w:hAnsi="Times New Roman" w:cs="Times New Roman" w:eastAsia="Times New Roman"/>
@@ -3584,6 +3640,1587 @@
           <w:shd w:fill="auto" w:val="clear"/>
         </w:rPr>
       </w:pPr>
+      <w:r>
+        <w:rPr>
+          <w:rFonts w:ascii="Times New Roman" w:hAnsi="Times New Roman" w:cs="Times New Roman" w:eastAsia="Times New Roman"/>
+          <w:color w:val="000000"/>
+          <w:spacing w:val="0"/>
+          <w:position w:val="0"/>
+          <w:sz w:val="22"/>
+          <w:shd w:fill="auto" w:val="clear"/>
+        </w:rPr>
+        <w:t xml:space="preserve">Dec 15, 2014</w:t>
+      </w:r>
+    </w:p>
+    <w:p>
+      <w:pPr>
+        <w:spacing w:before="0" w:after="0" w:line="276"/>
+        <w:ind w:right="0" w:left="0" w:firstLine="0"/>
+        <w:jc w:val="left"/>
+        <w:rPr>
+          <w:rFonts w:ascii="Arial" w:hAnsi="Arial" w:cs="Arial" w:eastAsia="Arial"/>
+          <w:color w:val="000000"/>
+          <w:spacing w:val="0"/>
+          <w:position w:val="0"/>
+          <w:sz w:val="22"/>
+          <w:shd w:fill="auto" w:val="clear"/>
+        </w:rPr>
+      </w:pPr>
+      <w:r>
+        <w:rPr>
+          <w:rFonts w:ascii="Times New Roman" w:hAnsi="Times New Roman" w:cs="Times New Roman" w:eastAsia="Times New Roman"/>
+          <w:color w:val="000000"/>
+          <w:spacing w:val="0"/>
+          <w:position w:val="0"/>
+          <w:sz w:val="22"/>
+          <w:shd w:fill="auto" w:val="clear"/>
+        </w:rPr>
+        <w:t xml:space="preserve">Weihan: Updated Android Studio and fixed up gradle settings</w:t>
+      </w:r>
+    </w:p>
+    <w:p>
+      <w:pPr>
+        <w:spacing w:before="0" w:after="0" w:line="276"/>
+        <w:ind w:right="0" w:left="0" w:firstLine="0"/>
+        <w:jc w:val="left"/>
+        <w:rPr>
+          <w:rFonts w:ascii="Arial" w:hAnsi="Arial" w:cs="Arial" w:eastAsia="Arial"/>
+          <w:color w:val="000000"/>
+          <w:spacing w:val="0"/>
+          <w:position w:val="0"/>
+          <w:sz w:val="22"/>
+          <w:shd w:fill="auto" w:val="clear"/>
+        </w:rPr>
+      </w:pPr>
+      <w:r>
+        <w:rPr>
+          <w:rFonts w:ascii="Times New Roman" w:hAnsi="Times New Roman" w:cs="Times New Roman" w:eastAsia="Times New Roman"/>
+          <w:color w:val="000000"/>
+          <w:spacing w:val="0"/>
+          <w:position w:val="0"/>
+          <w:sz w:val="22"/>
+          <w:shd w:fill="auto" w:val="clear"/>
+        </w:rPr>
+        <w:t xml:space="preserve">David: was able to solve the previous problems in regards to the merging of the button and screen scratch programs (the problem was that Android Studio was not automatically importing things it should have been)</w:t>
+      </w:r>
+    </w:p>
+    <w:p>
+      <w:pPr>
+        <w:spacing w:before="0" w:after="0" w:line="276"/>
+        <w:ind w:right="0" w:left="0" w:firstLine="0"/>
+        <w:jc w:val="left"/>
+        <w:rPr>
+          <w:rFonts w:ascii="Arial" w:hAnsi="Arial" w:cs="Arial" w:eastAsia="Arial"/>
+          <w:color w:val="000000"/>
+          <w:spacing w:val="0"/>
+          <w:position w:val="0"/>
+          <w:sz w:val="22"/>
+          <w:shd w:fill="auto" w:val="clear"/>
+        </w:rPr>
+      </w:pPr>
+    </w:p>
+    <w:p>
+      <w:pPr>
+        <w:spacing w:before="0" w:after="0" w:line="276"/>
+        <w:ind w:right="0" w:left="0" w:firstLine="0"/>
+        <w:jc w:val="left"/>
+        <w:rPr>
+          <w:rFonts w:ascii="Arial" w:hAnsi="Arial" w:cs="Arial" w:eastAsia="Arial"/>
+          <w:color w:val="000000"/>
+          <w:spacing w:val="0"/>
+          <w:position w:val="0"/>
+          <w:sz w:val="22"/>
+          <w:shd w:fill="auto" w:val="clear"/>
+        </w:rPr>
+      </w:pPr>
+      <w:r>
+        <w:rPr>
+          <w:rFonts w:ascii="Times New Roman" w:hAnsi="Times New Roman" w:cs="Times New Roman" w:eastAsia="Times New Roman"/>
+          <w:color w:val="000000"/>
+          <w:spacing w:val="0"/>
+          <w:position w:val="0"/>
+          <w:sz w:val="22"/>
+          <w:shd w:fill="auto" w:val="clear"/>
+        </w:rPr>
+        <w:t xml:space="preserve">Dec 16, 2014</w:t>
+      </w:r>
+    </w:p>
+    <w:p>
+      <w:pPr>
+        <w:spacing w:before="0" w:after="0" w:line="276"/>
+        <w:ind w:right="0" w:left="0" w:firstLine="0"/>
+        <w:jc w:val="left"/>
+        <w:rPr>
+          <w:rFonts w:ascii="Arial" w:hAnsi="Arial" w:cs="Arial" w:eastAsia="Arial"/>
+          <w:color w:val="000000"/>
+          <w:spacing w:val="0"/>
+          <w:position w:val="0"/>
+          <w:sz w:val="22"/>
+          <w:shd w:fill="auto" w:val="clear"/>
+        </w:rPr>
+      </w:pPr>
+      <w:r>
+        <w:rPr>
+          <w:rFonts w:ascii="Times New Roman" w:hAnsi="Times New Roman" w:cs="Times New Roman" w:eastAsia="Times New Roman"/>
+          <w:color w:val="000000"/>
+          <w:spacing w:val="0"/>
+          <w:position w:val="0"/>
+          <w:sz w:val="22"/>
+          <w:shd w:fill="auto" w:val="clear"/>
+        </w:rPr>
+        <w:t xml:space="preserve">Weihan: trying to upload the latest version of Cygnus Strike to Github (encountering problems)</w:t>
+      </w:r>
+    </w:p>
+    <w:p>
+      <w:pPr>
+        <w:spacing w:before="0" w:after="0" w:line="276"/>
+        <w:ind w:right="0" w:left="0" w:firstLine="0"/>
+        <w:jc w:val="left"/>
+        <w:rPr>
+          <w:rFonts w:ascii="Arial" w:hAnsi="Arial" w:cs="Arial" w:eastAsia="Arial"/>
+          <w:color w:val="000000"/>
+          <w:spacing w:val="0"/>
+          <w:position w:val="0"/>
+          <w:sz w:val="22"/>
+          <w:shd w:fill="auto" w:val="clear"/>
+        </w:rPr>
+      </w:pPr>
+      <w:r>
+        <w:rPr>
+          <w:rFonts w:ascii="Times New Roman" w:hAnsi="Times New Roman" w:cs="Times New Roman" w:eastAsia="Times New Roman"/>
+          <w:color w:val="000000"/>
+          <w:spacing w:val="0"/>
+          <w:position w:val="0"/>
+          <w:sz w:val="22"/>
+          <w:shd w:fill="auto" w:val="clear"/>
+        </w:rPr>
+        <w:t xml:space="preserve">David: Spent the period updating Android Studio to the latest version since there were gradle errors when checking out branches (gradle errors got fixed)</w:t>
+      </w:r>
+    </w:p>
+    <w:p>
+      <w:pPr>
+        <w:spacing w:before="0" w:after="0" w:line="276"/>
+        <w:ind w:right="0" w:left="0" w:firstLine="0"/>
+        <w:jc w:val="left"/>
+        <w:rPr>
+          <w:rFonts w:ascii="Arial" w:hAnsi="Arial" w:cs="Arial" w:eastAsia="Arial"/>
+          <w:color w:val="000000"/>
+          <w:spacing w:val="0"/>
+          <w:position w:val="0"/>
+          <w:sz w:val="22"/>
+          <w:shd w:fill="auto" w:val="clear"/>
+        </w:rPr>
+      </w:pPr>
+    </w:p>
+    <w:p>
+      <w:pPr>
+        <w:spacing w:before="0" w:after="0" w:line="276"/>
+        <w:ind w:right="0" w:left="0" w:firstLine="0"/>
+        <w:jc w:val="left"/>
+        <w:rPr>
+          <w:rFonts w:ascii="Arial" w:hAnsi="Arial" w:cs="Arial" w:eastAsia="Arial"/>
+          <w:color w:val="000000"/>
+          <w:spacing w:val="0"/>
+          <w:position w:val="0"/>
+          <w:sz w:val="22"/>
+          <w:shd w:fill="auto" w:val="clear"/>
+        </w:rPr>
+      </w:pPr>
+      <w:r>
+        <w:rPr>
+          <w:rFonts w:ascii="Times New Roman" w:hAnsi="Times New Roman" w:cs="Times New Roman" w:eastAsia="Times New Roman"/>
+          <w:color w:val="000000"/>
+          <w:spacing w:val="0"/>
+          <w:position w:val="0"/>
+          <w:sz w:val="22"/>
+          <w:shd w:fill="auto" w:val="clear"/>
+        </w:rPr>
+        <w:t xml:space="preserve">Dec 17, 2014</w:t>
+      </w:r>
+    </w:p>
+    <w:p>
+      <w:pPr>
+        <w:spacing w:before="0" w:after="0" w:line="276"/>
+        <w:ind w:right="0" w:left="0" w:firstLine="0"/>
+        <w:jc w:val="left"/>
+        <w:rPr>
+          <w:rFonts w:ascii="Arial" w:hAnsi="Arial" w:cs="Arial" w:eastAsia="Arial"/>
+          <w:color w:val="000000"/>
+          <w:spacing w:val="0"/>
+          <w:position w:val="0"/>
+          <w:sz w:val="22"/>
+          <w:shd w:fill="auto" w:val="clear"/>
+        </w:rPr>
+      </w:pPr>
+      <w:r>
+        <w:rPr>
+          <w:rFonts w:ascii="Times New Roman" w:hAnsi="Times New Roman" w:cs="Times New Roman" w:eastAsia="Times New Roman"/>
+          <w:color w:val="000000"/>
+          <w:spacing w:val="0"/>
+          <w:position w:val="0"/>
+          <w:sz w:val="22"/>
+          <w:shd w:fill="auto" w:val="clear"/>
+        </w:rPr>
+        <w:t xml:space="preserve">Weihan: tried to clean up buggy hit testing but failed miserably and he cried to the factor of trois :c</w:t>
+      </w:r>
+    </w:p>
+    <w:p>
+      <w:pPr>
+        <w:spacing w:before="0" w:after="0" w:line="276"/>
+        <w:ind w:right="0" w:left="0" w:firstLine="0"/>
+        <w:jc w:val="left"/>
+        <w:rPr>
+          <w:rFonts w:ascii="Arial" w:hAnsi="Arial" w:cs="Arial" w:eastAsia="Arial"/>
+          <w:color w:val="000000"/>
+          <w:spacing w:val="0"/>
+          <w:position w:val="0"/>
+          <w:sz w:val="22"/>
+          <w:shd w:fill="auto" w:val="clear"/>
+        </w:rPr>
+      </w:pPr>
+      <w:r>
+        <w:rPr>
+          <w:rFonts w:ascii="Times New Roman" w:hAnsi="Times New Roman" w:cs="Times New Roman" w:eastAsia="Times New Roman"/>
+          <w:color w:val="000000"/>
+          <w:spacing w:val="0"/>
+          <w:position w:val="0"/>
+          <w:sz w:val="22"/>
+          <w:shd w:fill="auto" w:val="clear"/>
+        </w:rPr>
+        <w:t xml:space="preserve">David: tried to make button into its separate class but failed</w:t>
+      </w:r>
+    </w:p>
+    <w:p>
+      <w:pPr>
+        <w:spacing w:before="0" w:after="0" w:line="276"/>
+        <w:ind w:right="0" w:left="0" w:firstLine="0"/>
+        <w:jc w:val="left"/>
+        <w:rPr>
+          <w:rFonts w:ascii="Arial" w:hAnsi="Arial" w:cs="Arial" w:eastAsia="Arial"/>
+          <w:color w:val="000000"/>
+          <w:spacing w:val="0"/>
+          <w:position w:val="0"/>
+          <w:sz w:val="22"/>
+          <w:shd w:fill="auto" w:val="clear"/>
+        </w:rPr>
+      </w:pPr>
+    </w:p>
+    <w:p>
+      <w:pPr>
+        <w:spacing w:before="0" w:after="0" w:line="276"/>
+        <w:ind w:right="0" w:left="0" w:firstLine="0"/>
+        <w:jc w:val="left"/>
+        <w:rPr>
+          <w:rFonts w:ascii="Arial" w:hAnsi="Arial" w:cs="Arial" w:eastAsia="Arial"/>
+          <w:color w:val="000000"/>
+          <w:spacing w:val="0"/>
+          <w:position w:val="0"/>
+          <w:sz w:val="22"/>
+          <w:shd w:fill="auto" w:val="clear"/>
+        </w:rPr>
+      </w:pPr>
+      <w:r>
+        <w:rPr>
+          <w:rFonts w:ascii="Times New Roman" w:hAnsi="Times New Roman" w:cs="Times New Roman" w:eastAsia="Times New Roman"/>
+          <w:color w:val="000000"/>
+          <w:spacing w:val="0"/>
+          <w:position w:val="0"/>
+          <w:sz w:val="22"/>
+          <w:shd w:fill="auto" w:val="clear"/>
+        </w:rPr>
+        <w:t xml:space="preserve">Dec 18, 2014</w:t>
+      </w:r>
+    </w:p>
+    <w:p>
+      <w:pPr>
+        <w:spacing w:before="0" w:after="0" w:line="276"/>
+        <w:ind w:right="0" w:left="0" w:firstLine="0"/>
+        <w:jc w:val="left"/>
+        <w:rPr>
+          <w:rFonts w:ascii="Arial" w:hAnsi="Arial" w:cs="Arial" w:eastAsia="Arial"/>
+          <w:color w:val="000000"/>
+          <w:spacing w:val="0"/>
+          <w:position w:val="0"/>
+          <w:sz w:val="22"/>
+          <w:shd w:fill="auto" w:val="clear"/>
+        </w:rPr>
+      </w:pPr>
+      <w:r>
+        <w:rPr>
+          <w:rFonts w:ascii="Times New Roman" w:hAnsi="Times New Roman" w:cs="Times New Roman" w:eastAsia="Times New Roman"/>
+          <w:color w:val="000000"/>
+          <w:spacing w:val="0"/>
+          <w:position w:val="0"/>
+          <w:sz w:val="22"/>
+          <w:shd w:fill="auto" w:val="clear"/>
+        </w:rPr>
+        <w:t xml:space="preserve">Weihan &amp; David: met with Grondin to discuss WIP4 (GET RID OF ASSETS, PRIVATE VARIABLES FOR OBJECTS, GROUP EVERYTHING INTO EACH OBJECT, TILT, BUTTON FOR SHOOTING, AMMO)</w:t>
+      </w:r>
+    </w:p>
+    <w:p>
+      <w:pPr>
+        <w:spacing w:before="0" w:after="0" w:line="276"/>
+        <w:ind w:right="0" w:left="0" w:firstLine="0"/>
+        <w:jc w:val="left"/>
+        <w:rPr>
+          <w:rFonts w:ascii="Arial" w:hAnsi="Arial" w:cs="Arial" w:eastAsia="Arial"/>
+          <w:color w:val="000000"/>
+          <w:spacing w:val="0"/>
+          <w:position w:val="0"/>
+          <w:sz w:val="22"/>
+          <w:shd w:fill="auto" w:val="clear"/>
+        </w:rPr>
+      </w:pPr>
+    </w:p>
+    <w:p>
+      <w:pPr>
+        <w:spacing w:before="0" w:after="0" w:line="276"/>
+        <w:ind w:right="0" w:left="0" w:firstLine="0"/>
+        <w:jc w:val="left"/>
+        <w:rPr>
+          <w:rFonts w:ascii="Arial" w:hAnsi="Arial" w:cs="Arial" w:eastAsia="Arial"/>
+          <w:color w:val="000000"/>
+          <w:spacing w:val="0"/>
+          <w:position w:val="0"/>
+          <w:sz w:val="22"/>
+          <w:shd w:fill="auto" w:val="clear"/>
+        </w:rPr>
+      </w:pPr>
+      <w:r>
+        <w:rPr>
+          <w:rFonts w:ascii="Times New Roman" w:hAnsi="Times New Roman" w:cs="Times New Roman" w:eastAsia="Times New Roman"/>
+          <w:color w:val="000000"/>
+          <w:spacing w:val="0"/>
+          <w:position w:val="0"/>
+          <w:sz w:val="22"/>
+          <w:shd w:fill="auto" w:val="clear"/>
+        </w:rPr>
+        <w:t xml:space="preserve">Dec 17, 2014 - Jan 4, 2015</w:t>
+      </w:r>
+    </w:p>
+    <w:p>
+      <w:pPr>
+        <w:spacing w:before="0" w:after="0" w:line="276"/>
+        <w:ind w:right="0" w:left="0" w:firstLine="0"/>
+        <w:jc w:val="left"/>
+        <w:rPr>
+          <w:rFonts w:ascii="Arial" w:hAnsi="Arial" w:cs="Arial" w:eastAsia="Arial"/>
+          <w:color w:val="000000"/>
+          <w:spacing w:val="0"/>
+          <w:position w:val="0"/>
+          <w:sz w:val="22"/>
+          <w:shd w:fill="auto" w:val="clear"/>
+        </w:rPr>
+      </w:pPr>
+      <w:r>
+        <w:rPr>
+          <w:rFonts w:ascii="Times New Roman" w:hAnsi="Times New Roman" w:cs="Times New Roman" w:eastAsia="Times New Roman"/>
+          <w:color w:val="000000"/>
+          <w:spacing w:val="0"/>
+          <w:position w:val="0"/>
+          <w:sz w:val="22"/>
+          <w:shd w:fill="auto" w:val="clear"/>
+        </w:rPr>
+        <w:t xml:space="preserve">Weihan: worked on restructuring code to Grondins specifications</w:t>
+      </w:r>
+    </w:p>
+    <w:p>
+      <w:pPr>
+        <w:spacing w:before="0" w:after="0" w:line="276"/>
+        <w:ind w:right="0" w:left="0" w:firstLine="0"/>
+        <w:jc w:val="left"/>
+        <w:rPr>
+          <w:rFonts w:ascii="Arial" w:hAnsi="Arial" w:cs="Arial" w:eastAsia="Arial"/>
+          <w:color w:val="000000"/>
+          <w:spacing w:val="0"/>
+          <w:position w:val="0"/>
+          <w:sz w:val="22"/>
+          <w:shd w:fill="auto" w:val="clear"/>
+        </w:rPr>
+      </w:pPr>
+      <w:r>
+        <w:rPr>
+          <w:rFonts w:ascii="Times New Roman" w:hAnsi="Times New Roman" w:cs="Times New Roman" w:eastAsia="Times New Roman"/>
+          <w:color w:val="000000"/>
+          <w:spacing w:val="0"/>
+          <w:position w:val="0"/>
+          <w:sz w:val="22"/>
+          <w:shd w:fill="auto" w:val="clear"/>
+        </w:rPr>
+        <w:t xml:space="preserve">David: menu is now fully functional (discluding play button) (exit button closes the app, other buttons redirects user to new screen)</w:t>
+      </w:r>
+    </w:p>
+    <w:p>
+      <w:pPr>
+        <w:spacing w:before="0" w:after="0" w:line="276"/>
+        <w:ind w:right="0" w:left="0" w:firstLine="0"/>
+        <w:jc w:val="left"/>
+        <w:rPr>
+          <w:rFonts w:ascii="Arial" w:hAnsi="Arial" w:cs="Arial" w:eastAsia="Arial"/>
+          <w:color w:val="000000"/>
+          <w:spacing w:val="0"/>
+          <w:position w:val="0"/>
+          <w:sz w:val="22"/>
+          <w:shd w:fill="auto" w:val="clear"/>
+        </w:rPr>
+      </w:pPr>
+    </w:p>
+    <w:p>
+      <w:pPr>
+        <w:spacing w:before="0" w:after="0" w:line="276"/>
+        <w:ind w:right="0" w:left="0" w:firstLine="0"/>
+        <w:jc w:val="left"/>
+        <w:rPr>
+          <w:rFonts w:ascii="Arial" w:hAnsi="Arial" w:cs="Arial" w:eastAsia="Arial"/>
+          <w:color w:val="000000"/>
+          <w:spacing w:val="0"/>
+          <w:position w:val="0"/>
+          <w:sz w:val="22"/>
+          <w:shd w:fill="auto" w:val="clear"/>
+        </w:rPr>
+      </w:pPr>
+      <w:r>
+        <w:rPr>
+          <w:rFonts w:ascii="Times New Roman" w:hAnsi="Times New Roman" w:cs="Times New Roman" w:eastAsia="Times New Roman"/>
+          <w:color w:val="000000"/>
+          <w:spacing w:val="0"/>
+          <w:position w:val="0"/>
+          <w:sz w:val="22"/>
+          <w:shd w:fill="auto" w:val="clear"/>
+        </w:rPr>
+        <w:t xml:space="preserve">Jan 5, 2015</w:t>
+      </w:r>
+    </w:p>
+    <w:p>
+      <w:pPr>
+        <w:spacing w:before="0" w:after="0" w:line="276"/>
+        <w:ind w:right="0" w:left="0" w:firstLine="0"/>
+        <w:jc w:val="left"/>
+        <w:rPr>
+          <w:rFonts w:ascii="Arial" w:hAnsi="Arial" w:cs="Arial" w:eastAsia="Arial"/>
+          <w:color w:val="000000"/>
+          <w:spacing w:val="0"/>
+          <w:position w:val="0"/>
+          <w:sz w:val="22"/>
+          <w:shd w:fill="auto" w:val="clear"/>
+        </w:rPr>
+      </w:pPr>
+      <w:r>
+        <w:rPr>
+          <w:rFonts w:ascii="Times New Roman" w:hAnsi="Times New Roman" w:cs="Times New Roman" w:eastAsia="Times New Roman"/>
+          <w:color w:val="000000"/>
+          <w:spacing w:val="0"/>
+          <w:position w:val="0"/>
+          <w:sz w:val="22"/>
+          <w:shd w:fill="auto" w:val="clear"/>
+        </w:rPr>
+        <w:t xml:space="preserve">Weihan: forgot hard drive and was not able to do work</w:t>
+      </w:r>
+    </w:p>
+    <w:p>
+      <w:pPr>
+        <w:spacing w:before="0" w:after="0" w:line="276"/>
+        <w:ind w:right="0" w:left="0" w:firstLine="0"/>
+        <w:jc w:val="left"/>
+        <w:rPr>
+          <w:rFonts w:ascii="Arial" w:hAnsi="Arial" w:cs="Arial" w:eastAsia="Arial"/>
+          <w:color w:val="000000"/>
+          <w:spacing w:val="0"/>
+          <w:position w:val="0"/>
+          <w:sz w:val="22"/>
+          <w:shd w:fill="auto" w:val="clear"/>
+        </w:rPr>
+      </w:pPr>
+      <w:r>
+        <w:rPr>
+          <w:rFonts w:ascii="Times New Roman" w:hAnsi="Times New Roman" w:cs="Times New Roman" w:eastAsia="Times New Roman"/>
+          <w:color w:val="000000"/>
+          <w:spacing w:val="0"/>
+          <w:position w:val="0"/>
+          <w:sz w:val="22"/>
+          <w:shd w:fill="auto" w:val="clear"/>
+        </w:rPr>
+        <w:t xml:space="preserve">David: cleaning up variable names and structure of menu</w:t>
+      </w:r>
+    </w:p>
+    <w:p>
+      <w:pPr>
+        <w:spacing w:before="0" w:after="0" w:line="276"/>
+        <w:ind w:right="0" w:left="0" w:firstLine="0"/>
+        <w:jc w:val="left"/>
+        <w:rPr>
+          <w:rFonts w:ascii="Arial" w:hAnsi="Arial" w:cs="Arial" w:eastAsia="Arial"/>
+          <w:color w:val="000000"/>
+          <w:spacing w:val="0"/>
+          <w:position w:val="0"/>
+          <w:sz w:val="22"/>
+          <w:shd w:fill="auto" w:val="clear"/>
+        </w:rPr>
+      </w:pPr>
+    </w:p>
+    <w:p>
+      <w:pPr>
+        <w:spacing w:before="0" w:after="0" w:line="276"/>
+        <w:ind w:right="0" w:left="0" w:firstLine="0"/>
+        <w:jc w:val="left"/>
+        <w:rPr>
+          <w:rFonts w:ascii="Arial" w:hAnsi="Arial" w:cs="Arial" w:eastAsia="Arial"/>
+          <w:color w:val="000000"/>
+          <w:spacing w:val="0"/>
+          <w:position w:val="0"/>
+          <w:sz w:val="22"/>
+          <w:shd w:fill="auto" w:val="clear"/>
+        </w:rPr>
+      </w:pPr>
+      <w:r>
+        <w:rPr>
+          <w:rFonts w:ascii="Times New Roman" w:hAnsi="Times New Roman" w:cs="Times New Roman" w:eastAsia="Times New Roman"/>
+          <w:color w:val="000000"/>
+          <w:spacing w:val="0"/>
+          <w:position w:val="0"/>
+          <w:sz w:val="22"/>
+          <w:shd w:fill="auto" w:val="clear"/>
+        </w:rPr>
+        <w:t xml:space="preserve">Jan 6, 2015</w:t>
+      </w:r>
+    </w:p>
+    <w:p>
+      <w:pPr>
+        <w:spacing w:before="0" w:after="0" w:line="276"/>
+        <w:ind w:right="0" w:left="0" w:firstLine="0"/>
+        <w:jc w:val="left"/>
+        <w:rPr>
+          <w:rFonts w:ascii="Arial" w:hAnsi="Arial" w:cs="Arial" w:eastAsia="Arial"/>
+          <w:color w:val="000000"/>
+          <w:spacing w:val="0"/>
+          <w:position w:val="0"/>
+          <w:sz w:val="22"/>
+          <w:shd w:fill="auto" w:val="clear"/>
+        </w:rPr>
+      </w:pPr>
+      <w:r>
+        <w:rPr>
+          <w:rFonts w:ascii="Times New Roman" w:hAnsi="Times New Roman" w:cs="Times New Roman" w:eastAsia="Times New Roman"/>
+          <w:color w:val="000000"/>
+          <w:spacing w:val="0"/>
+          <w:position w:val="0"/>
+          <w:sz w:val="22"/>
+          <w:shd w:fill="auto" w:val="clear"/>
+        </w:rPr>
+        <w:t xml:space="preserve">Weihan: Matt helped with solving problem with making an object aware of a variable in the main class</w:t>
+      </w:r>
+    </w:p>
+    <w:p>
+      <w:pPr>
+        <w:spacing w:before="0" w:after="0" w:line="276"/>
+        <w:ind w:right="0" w:left="0" w:firstLine="0"/>
+        <w:jc w:val="left"/>
+        <w:rPr>
+          <w:rFonts w:ascii="Arial" w:hAnsi="Arial" w:cs="Arial" w:eastAsia="Arial"/>
+          <w:color w:val="000000"/>
+          <w:spacing w:val="0"/>
+          <w:position w:val="0"/>
+          <w:sz w:val="22"/>
+          <w:shd w:fill="auto" w:val="clear"/>
+        </w:rPr>
+      </w:pPr>
+      <w:r>
+        <w:rPr>
+          <w:rFonts w:ascii="Times New Roman" w:hAnsi="Times New Roman" w:cs="Times New Roman" w:eastAsia="Times New Roman"/>
+          <w:color w:val="000000"/>
+          <w:spacing w:val="0"/>
+          <w:position w:val="0"/>
+          <w:sz w:val="22"/>
+          <w:shd w:fill="auto" w:val="clear"/>
+        </w:rPr>
+        <w:t xml:space="preserve">David: added sounds to buttons in main menu</w:t>
+      </w:r>
+    </w:p>
+    <w:p>
+      <w:pPr>
+        <w:spacing w:before="0" w:after="0" w:line="276"/>
+        <w:ind w:right="0" w:left="0" w:firstLine="0"/>
+        <w:jc w:val="left"/>
+        <w:rPr>
+          <w:rFonts w:ascii="Arial" w:hAnsi="Arial" w:cs="Arial" w:eastAsia="Arial"/>
+          <w:color w:val="000000"/>
+          <w:spacing w:val="0"/>
+          <w:position w:val="0"/>
+          <w:sz w:val="22"/>
+          <w:shd w:fill="auto" w:val="clear"/>
+        </w:rPr>
+      </w:pPr>
+    </w:p>
+    <w:p>
+      <w:pPr>
+        <w:spacing w:before="0" w:after="0" w:line="276"/>
+        <w:ind w:right="0" w:left="0" w:firstLine="0"/>
+        <w:jc w:val="left"/>
+        <w:rPr>
+          <w:rFonts w:ascii="Arial" w:hAnsi="Arial" w:cs="Arial" w:eastAsia="Arial"/>
+          <w:color w:val="000000"/>
+          <w:spacing w:val="0"/>
+          <w:position w:val="0"/>
+          <w:sz w:val="22"/>
+          <w:shd w:fill="auto" w:val="clear"/>
+        </w:rPr>
+      </w:pPr>
+    </w:p>
+    <w:p>
+      <w:pPr>
+        <w:spacing w:before="0" w:after="0" w:line="276"/>
+        <w:ind w:right="0" w:left="0" w:firstLine="0"/>
+        <w:jc w:val="left"/>
+        <w:rPr>
+          <w:rFonts w:ascii="Arial" w:hAnsi="Arial" w:cs="Arial" w:eastAsia="Arial"/>
+          <w:color w:val="000000"/>
+          <w:spacing w:val="0"/>
+          <w:position w:val="0"/>
+          <w:sz w:val="22"/>
+          <w:shd w:fill="auto" w:val="clear"/>
+        </w:rPr>
+      </w:pPr>
+      <w:r>
+        <w:rPr>
+          <w:rFonts w:ascii="Times New Roman" w:hAnsi="Times New Roman" w:cs="Times New Roman" w:eastAsia="Times New Roman"/>
+          <w:color w:val="000000"/>
+          <w:spacing w:val="0"/>
+          <w:position w:val="0"/>
+          <w:sz w:val="22"/>
+          <w:shd w:fill="auto" w:val="clear"/>
+        </w:rPr>
+        <w:t xml:space="preserve">Jan 7, 2014</w:t>
+      </w:r>
+    </w:p>
+    <w:p>
+      <w:pPr>
+        <w:spacing w:before="0" w:after="0" w:line="276"/>
+        <w:ind w:right="0" w:left="0" w:firstLine="0"/>
+        <w:jc w:val="left"/>
+        <w:rPr>
+          <w:rFonts w:ascii="Arial" w:hAnsi="Arial" w:cs="Arial" w:eastAsia="Arial"/>
+          <w:color w:val="000000"/>
+          <w:spacing w:val="0"/>
+          <w:position w:val="0"/>
+          <w:sz w:val="22"/>
+          <w:shd w:fill="auto" w:val="clear"/>
+        </w:rPr>
+      </w:pPr>
+      <w:r>
+        <w:rPr>
+          <w:rFonts w:ascii="Times New Roman" w:hAnsi="Times New Roman" w:cs="Times New Roman" w:eastAsia="Times New Roman"/>
+          <w:color w:val="000000"/>
+          <w:spacing w:val="0"/>
+          <w:position w:val="0"/>
+          <w:sz w:val="22"/>
+          <w:shd w:fill="auto" w:val="clear"/>
+        </w:rPr>
+        <w:t xml:space="preserve">Weihan: fixed up shooting and started working on stock system</w:t>
+      </w:r>
+    </w:p>
+    <w:p>
+      <w:pPr>
+        <w:spacing w:before="0" w:after="0" w:line="276"/>
+        <w:ind w:right="0" w:left="0" w:firstLine="0"/>
+        <w:jc w:val="left"/>
+        <w:rPr>
+          <w:rFonts w:ascii="Arial" w:hAnsi="Arial" w:cs="Arial" w:eastAsia="Arial"/>
+          <w:color w:val="000000"/>
+          <w:spacing w:val="0"/>
+          <w:position w:val="0"/>
+          <w:sz w:val="22"/>
+          <w:shd w:fill="auto" w:val="clear"/>
+        </w:rPr>
+      </w:pPr>
+      <w:r>
+        <w:rPr>
+          <w:rFonts w:ascii="Times New Roman" w:hAnsi="Times New Roman" w:cs="Times New Roman" w:eastAsia="Times New Roman"/>
+          <w:color w:val="000000"/>
+          <w:spacing w:val="0"/>
+          <w:position w:val="0"/>
+          <w:sz w:val="22"/>
+          <w:shd w:fill="auto" w:val="clear"/>
+        </w:rPr>
+        <w:t xml:space="preserve">David: when the “play button” is hit, the game is able to start up now. one problem that was found is that the previous buttons from the main menu are still active, so when you scroll over them ingame it will return you to the main menu</w:t>
+      </w:r>
+    </w:p>
+    <w:p>
+      <w:pPr>
+        <w:spacing w:before="0" w:after="0" w:line="276"/>
+        <w:ind w:right="0" w:left="0" w:firstLine="0"/>
+        <w:jc w:val="left"/>
+        <w:rPr>
+          <w:rFonts w:ascii="Arial" w:hAnsi="Arial" w:cs="Arial" w:eastAsia="Arial"/>
+          <w:color w:val="000000"/>
+          <w:spacing w:val="0"/>
+          <w:position w:val="0"/>
+          <w:sz w:val="22"/>
+          <w:shd w:fill="auto" w:val="clear"/>
+        </w:rPr>
+      </w:pPr>
+    </w:p>
+    <w:p>
+      <w:pPr>
+        <w:spacing w:before="0" w:after="0" w:line="276"/>
+        <w:ind w:right="0" w:left="0" w:firstLine="0"/>
+        <w:jc w:val="left"/>
+        <w:rPr>
+          <w:rFonts w:ascii="Arial" w:hAnsi="Arial" w:cs="Arial" w:eastAsia="Arial"/>
+          <w:color w:val="000000"/>
+          <w:spacing w:val="0"/>
+          <w:position w:val="0"/>
+          <w:sz w:val="22"/>
+          <w:shd w:fill="auto" w:val="clear"/>
+        </w:rPr>
+      </w:pPr>
+      <w:r>
+        <w:rPr>
+          <w:rFonts w:ascii="Times New Roman" w:hAnsi="Times New Roman" w:cs="Times New Roman" w:eastAsia="Times New Roman"/>
+          <w:color w:val="000000"/>
+          <w:spacing w:val="0"/>
+          <w:position w:val="0"/>
+          <w:sz w:val="22"/>
+          <w:shd w:fill="auto" w:val="clear"/>
+        </w:rPr>
+        <w:t xml:space="preserve">Jan 8, 2014</w:t>
+      </w:r>
+    </w:p>
+    <w:p>
+      <w:pPr>
+        <w:spacing w:before="0" w:after="0" w:line="276"/>
+        <w:ind w:right="0" w:left="0" w:firstLine="0"/>
+        <w:jc w:val="left"/>
+        <w:rPr>
+          <w:rFonts w:ascii="Arial" w:hAnsi="Arial" w:cs="Arial" w:eastAsia="Arial"/>
+          <w:color w:val="000000"/>
+          <w:spacing w:val="0"/>
+          <w:position w:val="0"/>
+          <w:sz w:val="22"/>
+          <w:shd w:fill="auto" w:val="clear"/>
+        </w:rPr>
+      </w:pPr>
+      <w:r>
+        <w:rPr>
+          <w:rFonts w:ascii="Times New Roman" w:hAnsi="Times New Roman" w:cs="Times New Roman" w:eastAsia="Times New Roman"/>
+          <w:color w:val="000000"/>
+          <w:spacing w:val="0"/>
+          <w:position w:val="0"/>
+          <w:sz w:val="22"/>
+          <w:shd w:fill="auto" w:val="clear"/>
+        </w:rPr>
+        <w:t xml:space="preserve">Weihan: added powerups (increases shooting speeds)</w:t>
+      </w:r>
+    </w:p>
+    <w:p>
+      <w:pPr>
+        <w:spacing w:before="0" w:after="0" w:line="276"/>
+        <w:ind w:right="0" w:left="0" w:firstLine="0"/>
+        <w:jc w:val="left"/>
+        <w:rPr>
+          <w:rFonts w:ascii="Arial" w:hAnsi="Arial" w:cs="Arial" w:eastAsia="Arial"/>
+          <w:color w:val="000000"/>
+          <w:spacing w:val="0"/>
+          <w:position w:val="0"/>
+          <w:sz w:val="22"/>
+          <w:shd w:fill="auto" w:val="clear"/>
+        </w:rPr>
+      </w:pPr>
+      <w:r>
+        <w:rPr>
+          <w:rFonts w:ascii="Times New Roman" w:hAnsi="Times New Roman" w:cs="Times New Roman" w:eastAsia="Times New Roman"/>
+          <w:color w:val="000000"/>
+          <w:spacing w:val="0"/>
+          <w:position w:val="0"/>
+          <w:sz w:val="22"/>
+          <w:shd w:fill="auto" w:val="clear"/>
+        </w:rPr>
+        <w:t xml:space="preserve">David: fixed the problem in where the input processor from previous screens was still active when the play screen was selected and added a button (with no functionality) to the play screen that will later be used to control shooting. added game over screen when stock hits 0.</w:t>
+      </w:r>
+    </w:p>
+    <w:p>
+      <w:pPr>
+        <w:spacing w:before="0" w:after="0" w:line="276"/>
+        <w:ind w:right="0" w:left="0" w:firstLine="0"/>
+        <w:jc w:val="left"/>
+        <w:rPr>
+          <w:rFonts w:ascii="Arial" w:hAnsi="Arial" w:cs="Arial" w:eastAsia="Arial"/>
+          <w:color w:val="000000"/>
+          <w:spacing w:val="0"/>
+          <w:position w:val="0"/>
+          <w:sz w:val="22"/>
+          <w:shd w:fill="auto" w:val="clear"/>
+        </w:rPr>
+      </w:pPr>
+    </w:p>
+    <w:p>
+      <w:pPr>
+        <w:spacing w:before="0" w:after="0" w:line="276"/>
+        <w:ind w:right="0" w:left="0" w:firstLine="0"/>
+        <w:jc w:val="left"/>
+        <w:rPr>
+          <w:rFonts w:ascii="Arial" w:hAnsi="Arial" w:cs="Arial" w:eastAsia="Arial"/>
+          <w:color w:val="000000"/>
+          <w:spacing w:val="0"/>
+          <w:position w:val="0"/>
+          <w:sz w:val="22"/>
+          <w:shd w:fill="auto" w:val="clear"/>
+        </w:rPr>
+      </w:pPr>
+      <w:r>
+        <w:rPr>
+          <w:rFonts w:ascii="Times New Roman" w:hAnsi="Times New Roman" w:cs="Times New Roman" w:eastAsia="Times New Roman"/>
+          <w:color w:val="000000"/>
+          <w:spacing w:val="0"/>
+          <w:position w:val="0"/>
+          <w:sz w:val="22"/>
+          <w:shd w:fill="auto" w:val="clear"/>
+        </w:rPr>
+        <w:t xml:space="preserve">Jan 9, 2014</w:t>
+      </w:r>
+    </w:p>
+    <w:p>
+      <w:pPr>
+        <w:spacing w:before="0" w:after="0" w:line="276"/>
+        <w:ind w:right="0" w:left="0" w:firstLine="0"/>
+        <w:jc w:val="left"/>
+        <w:rPr>
+          <w:rFonts w:ascii="Arial" w:hAnsi="Arial" w:cs="Arial" w:eastAsia="Arial"/>
+          <w:color w:val="000000"/>
+          <w:spacing w:val="0"/>
+          <w:position w:val="0"/>
+          <w:sz w:val="22"/>
+          <w:shd w:fill="auto" w:val="clear"/>
+        </w:rPr>
+      </w:pPr>
+      <w:r>
+        <w:rPr>
+          <w:rFonts w:ascii="Times New Roman" w:hAnsi="Times New Roman" w:cs="Times New Roman" w:eastAsia="Times New Roman"/>
+          <w:color w:val="000000"/>
+          <w:spacing w:val="0"/>
+          <w:position w:val="0"/>
+          <w:sz w:val="22"/>
+          <w:shd w:fill="auto" w:val="clear"/>
+        </w:rPr>
+        <w:t xml:space="preserve">Weihan: animations for ship </w:t>
+      </w:r>
+    </w:p>
+    <w:p>
+      <w:pPr>
+        <w:spacing w:before="0" w:after="0" w:line="276"/>
+        <w:ind w:right="0" w:left="0" w:firstLine="0"/>
+        <w:jc w:val="left"/>
+        <w:rPr>
+          <w:rFonts w:ascii="Arial" w:hAnsi="Arial" w:cs="Arial" w:eastAsia="Arial"/>
+          <w:color w:val="000000"/>
+          <w:spacing w:val="0"/>
+          <w:position w:val="0"/>
+          <w:sz w:val="22"/>
+          <w:shd w:fill="auto" w:val="clear"/>
+        </w:rPr>
+      </w:pPr>
+      <w:r>
+        <w:rPr>
+          <w:rFonts w:ascii="Times New Roman" w:hAnsi="Times New Roman" w:cs="Times New Roman" w:eastAsia="Times New Roman"/>
+          <w:color w:val="000000"/>
+          <w:spacing w:val="0"/>
+          <w:position w:val="0"/>
+          <w:sz w:val="22"/>
+          <w:shd w:fill="auto" w:val="clear"/>
+        </w:rPr>
+        <w:t xml:space="preserve">David: created icons for our app and a new button for shooting</w:t>
+      </w:r>
+    </w:p>
+    <w:p>
+      <w:pPr>
+        <w:spacing w:before="0" w:after="0" w:line="276"/>
+        <w:ind w:right="0" w:left="0" w:firstLine="0"/>
+        <w:jc w:val="left"/>
+        <w:rPr>
+          <w:rFonts w:ascii="Arial" w:hAnsi="Arial" w:cs="Arial" w:eastAsia="Arial"/>
+          <w:color w:val="000000"/>
+          <w:spacing w:val="0"/>
+          <w:position w:val="0"/>
+          <w:sz w:val="22"/>
+          <w:shd w:fill="auto" w:val="clear"/>
+        </w:rPr>
+      </w:pPr>
+    </w:p>
+    <w:p>
+      <w:pPr>
+        <w:spacing w:before="0" w:after="0" w:line="276"/>
+        <w:ind w:right="0" w:left="0" w:firstLine="0"/>
+        <w:jc w:val="left"/>
+        <w:rPr>
+          <w:rFonts w:ascii="Arial" w:hAnsi="Arial" w:cs="Arial" w:eastAsia="Arial"/>
+          <w:color w:val="000000"/>
+          <w:spacing w:val="0"/>
+          <w:position w:val="0"/>
+          <w:sz w:val="22"/>
+          <w:shd w:fill="auto" w:val="clear"/>
+        </w:rPr>
+      </w:pPr>
+      <w:r>
+        <w:rPr>
+          <w:rFonts w:ascii="Times New Roman" w:hAnsi="Times New Roman" w:cs="Times New Roman" w:eastAsia="Times New Roman"/>
+          <w:color w:val="000000"/>
+          <w:spacing w:val="0"/>
+          <w:position w:val="0"/>
+          <w:sz w:val="22"/>
+          <w:shd w:fill="auto" w:val="clear"/>
+        </w:rPr>
+        <w:t xml:space="preserve">Jan 10, 2014</w:t>
+      </w:r>
+    </w:p>
+    <w:p>
+      <w:pPr>
+        <w:spacing w:before="0" w:after="0" w:line="276"/>
+        <w:ind w:right="0" w:left="0" w:firstLine="0"/>
+        <w:jc w:val="left"/>
+        <w:rPr>
+          <w:rFonts w:ascii="Arial" w:hAnsi="Arial" w:cs="Arial" w:eastAsia="Arial"/>
+          <w:color w:val="000000"/>
+          <w:spacing w:val="0"/>
+          <w:position w:val="0"/>
+          <w:sz w:val="22"/>
+          <w:shd w:fill="auto" w:val="clear"/>
+        </w:rPr>
+      </w:pPr>
+      <w:r>
+        <w:rPr>
+          <w:rFonts w:ascii="Times New Roman" w:hAnsi="Times New Roman" w:cs="Times New Roman" w:eastAsia="Times New Roman"/>
+          <w:color w:val="000000"/>
+          <w:spacing w:val="0"/>
+          <w:position w:val="0"/>
+          <w:sz w:val="22"/>
+          <w:shd w:fill="auto" w:val="clear"/>
+        </w:rPr>
+        <w:t xml:space="preserve">Weihan: the button shoots out lasers when it is pressed</w:t>
+      </w:r>
+    </w:p>
+    <w:p>
+      <w:pPr>
+        <w:spacing w:before="0" w:after="0" w:line="276"/>
+        <w:ind w:right="0" w:left="0" w:firstLine="0"/>
+        <w:jc w:val="left"/>
+        <w:rPr>
+          <w:rFonts w:ascii="Arial" w:hAnsi="Arial" w:cs="Arial" w:eastAsia="Arial"/>
+          <w:color w:val="000000"/>
+          <w:spacing w:val="0"/>
+          <w:position w:val="0"/>
+          <w:sz w:val="22"/>
+          <w:shd w:fill="auto" w:val="clear"/>
+        </w:rPr>
+      </w:pPr>
+      <w:r>
+        <w:rPr>
+          <w:rFonts w:ascii="Times New Roman" w:hAnsi="Times New Roman" w:cs="Times New Roman" w:eastAsia="Times New Roman"/>
+          <w:color w:val="000000"/>
+          <w:spacing w:val="0"/>
+          <w:position w:val="0"/>
+          <w:sz w:val="22"/>
+          <w:shd w:fill="auto" w:val="clear"/>
+        </w:rPr>
+        <w:t xml:space="preserve">David: replaced the old shooting button with the new one and pressing the button plays a sound</w:t>
+      </w:r>
+    </w:p>
+    <w:p>
+      <w:pPr>
+        <w:spacing w:before="0" w:after="0" w:line="276"/>
+        <w:ind w:right="0" w:left="0" w:firstLine="0"/>
+        <w:jc w:val="left"/>
+        <w:rPr>
+          <w:rFonts w:ascii="Arial" w:hAnsi="Arial" w:cs="Arial" w:eastAsia="Arial"/>
+          <w:color w:val="000000"/>
+          <w:spacing w:val="0"/>
+          <w:position w:val="0"/>
+          <w:sz w:val="22"/>
+          <w:shd w:fill="auto" w:val="clear"/>
+        </w:rPr>
+      </w:pPr>
+    </w:p>
+    <w:p>
+      <w:pPr>
+        <w:spacing w:before="0" w:after="0" w:line="276"/>
+        <w:ind w:right="0" w:left="0" w:firstLine="0"/>
+        <w:jc w:val="left"/>
+        <w:rPr>
+          <w:rFonts w:ascii="Arial" w:hAnsi="Arial" w:cs="Arial" w:eastAsia="Arial"/>
+          <w:color w:val="000000"/>
+          <w:spacing w:val="0"/>
+          <w:position w:val="0"/>
+          <w:sz w:val="22"/>
+          <w:shd w:fill="auto" w:val="clear"/>
+        </w:rPr>
+      </w:pPr>
+      <w:r>
+        <w:rPr>
+          <w:rFonts w:ascii="Times New Roman" w:hAnsi="Times New Roman" w:cs="Times New Roman" w:eastAsia="Times New Roman"/>
+          <w:color w:val="000000"/>
+          <w:spacing w:val="0"/>
+          <w:position w:val="0"/>
+          <w:sz w:val="22"/>
+          <w:shd w:fill="auto" w:val="clear"/>
+        </w:rPr>
+        <w:t xml:space="preserve">Jan 11, 2014</w:t>
+      </w:r>
+    </w:p>
+    <w:p>
+      <w:pPr>
+        <w:spacing w:before="0" w:after="0" w:line="276"/>
+        <w:ind w:right="0" w:left="0" w:firstLine="0"/>
+        <w:jc w:val="left"/>
+        <w:rPr>
+          <w:rFonts w:ascii="Arial" w:hAnsi="Arial" w:cs="Arial" w:eastAsia="Arial"/>
+          <w:color w:val="000000"/>
+          <w:spacing w:val="0"/>
+          <w:position w:val="0"/>
+          <w:sz w:val="22"/>
+          <w:shd w:fill="auto" w:val="clear"/>
+        </w:rPr>
+      </w:pPr>
+      <w:r>
+        <w:rPr>
+          <w:rFonts w:ascii="Times New Roman" w:hAnsi="Times New Roman" w:cs="Times New Roman" w:eastAsia="Times New Roman"/>
+          <w:color w:val="000000"/>
+          <w:spacing w:val="0"/>
+          <w:position w:val="0"/>
+          <w:sz w:val="22"/>
+          <w:shd w:fill="auto" w:val="clear"/>
+        </w:rPr>
+        <w:t xml:space="preserve">Weihan: added in the scoring system (while implementing, had problems with rotating the fonts) and displayed time</w:t>
+      </w:r>
+    </w:p>
+    <w:p>
+      <w:pPr>
+        <w:spacing w:before="0" w:after="0" w:line="276"/>
+        <w:ind w:right="0" w:left="0" w:firstLine="0"/>
+        <w:jc w:val="left"/>
+        <w:rPr>
+          <w:rFonts w:ascii="Arial" w:hAnsi="Arial" w:cs="Arial" w:eastAsia="Arial"/>
+          <w:color w:val="000000"/>
+          <w:spacing w:val="0"/>
+          <w:position w:val="0"/>
+          <w:sz w:val="22"/>
+          <w:shd w:fill="auto" w:val="clear"/>
+        </w:rPr>
+      </w:pPr>
+      <w:r>
+        <w:rPr>
+          <w:rFonts w:ascii="Times New Roman" w:hAnsi="Times New Roman" w:cs="Times New Roman" w:eastAsia="Times New Roman"/>
+          <w:color w:val="000000"/>
+          <w:spacing w:val="0"/>
+          <w:position w:val="0"/>
+          <w:sz w:val="22"/>
+          <w:shd w:fill="auto" w:val="clear"/>
+        </w:rPr>
+        <w:t xml:space="preserve">David: added in a win screen and also added in play screen music and main menu music (encountered bug that plays the main menu music during the actual play screen)</w:t>
+      </w:r>
+    </w:p>
+    <w:p>
+      <w:pPr>
+        <w:spacing w:before="0" w:after="0" w:line="276"/>
+        <w:ind w:right="0" w:left="0" w:firstLine="0"/>
+        <w:jc w:val="left"/>
+        <w:rPr>
+          <w:rFonts w:ascii="Arial" w:hAnsi="Arial" w:cs="Arial" w:eastAsia="Arial"/>
+          <w:color w:val="000000"/>
+          <w:spacing w:val="0"/>
+          <w:position w:val="0"/>
+          <w:sz w:val="22"/>
+          <w:shd w:fill="auto" w:val="clear"/>
+        </w:rPr>
+      </w:pPr>
+    </w:p>
+    <w:p>
+      <w:pPr>
+        <w:spacing w:before="0" w:after="0" w:line="276"/>
+        <w:ind w:right="0" w:left="0" w:firstLine="0"/>
+        <w:jc w:val="left"/>
+        <w:rPr>
+          <w:rFonts w:ascii="Arial" w:hAnsi="Arial" w:cs="Arial" w:eastAsia="Arial"/>
+          <w:color w:val="000000"/>
+          <w:spacing w:val="0"/>
+          <w:position w:val="0"/>
+          <w:sz w:val="22"/>
+          <w:shd w:fill="auto" w:val="clear"/>
+        </w:rPr>
+      </w:pPr>
+      <w:r>
+        <w:rPr>
+          <w:rFonts w:ascii="Times New Roman" w:hAnsi="Times New Roman" w:cs="Times New Roman" w:eastAsia="Times New Roman"/>
+          <w:color w:val="000000"/>
+          <w:spacing w:val="0"/>
+          <w:position w:val="0"/>
+          <w:sz w:val="22"/>
+          <w:shd w:fill="auto" w:val="clear"/>
+        </w:rPr>
+        <w:t xml:space="preserve">Jan 12, 2014</w:t>
+      </w:r>
+    </w:p>
+    <w:p>
+      <w:pPr>
+        <w:spacing w:before="0" w:after="0" w:line="276"/>
+        <w:ind w:right="0" w:left="0" w:firstLine="0"/>
+        <w:jc w:val="left"/>
+        <w:rPr>
+          <w:rFonts w:ascii="Arial" w:hAnsi="Arial" w:cs="Arial" w:eastAsia="Arial"/>
+          <w:color w:val="000000"/>
+          <w:spacing w:val="0"/>
+          <w:position w:val="0"/>
+          <w:sz w:val="22"/>
+          <w:shd w:fill="auto" w:val="clear"/>
+        </w:rPr>
+      </w:pPr>
+      <w:r>
+        <w:rPr>
+          <w:rFonts w:ascii="Times New Roman" w:hAnsi="Times New Roman" w:cs="Times New Roman" w:eastAsia="Times New Roman"/>
+          <w:color w:val="000000"/>
+          <w:spacing w:val="0"/>
+          <w:position w:val="0"/>
+          <w:sz w:val="22"/>
+          <w:shd w:fill="auto" w:val="clear"/>
+        </w:rPr>
+        <w:t xml:space="preserve">Weihan: continued debugging before the time we had to hand project in and worked on power point presentation</w:t>
+      </w:r>
+    </w:p>
+    <w:p>
+      <w:pPr>
+        <w:spacing w:before="0" w:after="0" w:line="276"/>
+        <w:ind w:right="0" w:left="0" w:firstLine="0"/>
+        <w:jc w:val="left"/>
+        <w:rPr>
+          <w:rFonts w:ascii="Arial" w:hAnsi="Arial" w:cs="Arial" w:eastAsia="Arial"/>
+          <w:color w:val="000000"/>
+          <w:spacing w:val="0"/>
+          <w:position w:val="0"/>
+          <w:sz w:val="22"/>
+          <w:shd w:fill="auto" w:val="clear"/>
+        </w:rPr>
+      </w:pPr>
+      <w:r>
+        <w:rPr>
+          <w:rFonts w:ascii="Times New Roman" w:hAnsi="Times New Roman" w:cs="Times New Roman" w:eastAsia="Times New Roman"/>
+          <w:color w:val="000000"/>
+          <w:spacing w:val="0"/>
+          <w:position w:val="0"/>
+          <w:sz w:val="22"/>
+          <w:shd w:fill="auto" w:val="clear"/>
+        </w:rPr>
+        <w:t xml:space="preserve">David: removed win screen and added in a final score to the game over screen and worked on power point presentation</w:t>
+      </w:r>
+    </w:p>
+    <w:p>
+      <w:pPr>
+        <w:spacing w:before="0" w:after="0" w:line="276"/>
+        <w:ind w:right="0" w:left="0" w:firstLine="0"/>
+        <w:jc w:val="left"/>
+        <w:rPr>
+          <w:rFonts w:ascii="Arial" w:hAnsi="Arial" w:cs="Arial" w:eastAsia="Arial"/>
+          <w:color w:val="000000"/>
+          <w:spacing w:val="0"/>
+          <w:position w:val="0"/>
+          <w:sz w:val="22"/>
+          <w:shd w:fill="auto" w:val="clear"/>
+        </w:rPr>
+      </w:pPr>
+    </w:p>
+    <w:p>
+      <w:pPr>
+        <w:spacing w:before="0" w:after="0" w:line="276"/>
+        <w:ind w:right="0" w:left="0" w:firstLine="0"/>
+        <w:jc w:val="left"/>
+        <w:rPr>
+          <w:rFonts w:ascii="Arial" w:hAnsi="Arial" w:cs="Arial" w:eastAsia="Arial"/>
+          <w:color w:val="000000"/>
+          <w:spacing w:val="0"/>
+          <w:position w:val="0"/>
+          <w:sz w:val="22"/>
+          <w:shd w:fill="auto" w:val="clear"/>
+        </w:rPr>
+      </w:pPr>
+      <w:r>
+        <w:rPr>
+          <w:rFonts w:ascii="Times New Roman" w:hAnsi="Times New Roman" w:cs="Times New Roman" w:eastAsia="Times New Roman"/>
+          <w:color w:val="000000"/>
+          <w:spacing w:val="0"/>
+          <w:position w:val="0"/>
+          <w:sz w:val="22"/>
+          <w:shd w:fill="auto" w:val="clear"/>
+        </w:rPr>
+        <w:t xml:space="preserve">Jan 12-16, 2014</w:t>
+      </w:r>
+    </w:p>
+    <w:p>
+      <w:pPr>
+        <w:spacing w:before="0" w:after="0" w:line="276"/>
+        <w:ind w:right="0" w:left="0" w:firstLine="0"/>
+        <w:jc w:val="left"/>
+        <w:rPr>
+          <w:rFonts w:ascii="Arial" w:hAnsi="Arial" w:cs="Arial" w:eastAsia="Arial"/>
+          <w:color w:val="000000"/>
+          <w:spacing w:val="0"/>
+          <w:position w:val="0"/>
+          <w:sz w:val="22"/>
+          <w:shd w:fill="auto" w:val="clear"/>
+        </w:rPr>
+      </w:pPr>
+      <w:r>
+        <w:rPr>
+          <w:rFonts w:ascii="Times New Roman" w:hAnsi="Times New Roman" w:cs="Times New Roman" w:eastAsia="Times New Roman"/>
+          <w:color w:val="000000"/>
+          <w:spacing w:val="0"/>
+          <w:position w:val="0"/>
+          <w:sz w:val="22"/>
+          <w:shd w:fill="auto" w:val="clear"/>
+        </w:rPr>
+        <w:t xml:space="preserve">Weihan &amp; David: watched groups present their projects</w:t>
+      </w:r>
+    </w:p>
+    <w:p>
+      <w:pPr>
+        <w:spacing w:before="0" w:after="0" w:line="276"/>
+        <w:ind w:right="0" w:left="0" w:firstLine="0"/>
+        <w:jc w:val="left"/>
+        <w:rPr>
+          <w:rFonts w:ascii="Arial" w:hAnsi="Arial" w:cs="Arial" w:eastAsia="Arial"/>
+          <w:color w:val="000000"/>
+          <w:spacing w:val="0"/>
+          <w:position w:val="0"/>
+          <w:sz w:val="22"/>
+          <w:shd w:fill="auto" w:val="clear"/>
+        </w:rPr>
+      </w:pPr>
+    </w:p>
+    <w:p>
+      <w:pPr>
+        <w:spacing w:before="0" w:after="0" w:line="276"/>
+        <w:ind w:right="0" w:left="0" w:firstLine="0"/>
+        <w:jc w:val="left"/>
+        <w:rPr>
+          <w:rFonts w:ascii="Arial" w:hAnsi="Arial" w:cs="Arial" w:eastAsia="Arial"/>
+          <w:color w:val="000000"/>
+          <w:spacing w:val="0"/>
+          <w:position w:val="0"/>
+          <w:sz w:val="22"/>
+          <w:shd w:fill="auto" w:val="clear"/>
+        </w:rPr>
+      </w:pPr>
+      <w:r>
+        <w:rPr>
+          <w:rFonts w:ascii="Times New Roman" w:hAnsi="Times New Roman" w:cs="Times New Roman" w:eastAsia="Times New Roman"/>
+          <w:color w:val="000000"/>
+          <w:spacing w:val="0"/>
+          <w:position w:val="0"/>
+          <w:sz w:val="22"/>
+          <w:shd w:fill="auto" w:val="clear"/>
+        </w:rPr>
+        <w:t xml:space="preserve">Jan 19, 2014</w:t>
+      </w:r>
+    </w:p>
+    <w:p>
+      <w:pPr>
+        <w:spacing w:before="0" w:after="0" w:line="276"/>
+        <w:ind w:right="0" w:left="0" w:firstLine="0"/>
+        <w:jc w:val="left"/>
+        <w:rPr>
+          <w:rFonts w:ascii="Arial" w:hAnsi="Arial" w:cs="Arial" w:eastAsia="Arial"/>
+          <w:color w:val="000000"/>
+          <w:spacing w:val="0"/>
+          <w:position w:val="0"/>
+          <w:sz w:val="22"/>
+          <w:shd w:fill="auto" w:val="clear"/>
+        </w:rPr>
+      </w:pPr>
+      <w:r>
+        <w:rPr>
+          <w:rFonts w:ascii="Times New Roman" w:hAnsi="Times New Roman" w:cs="Times New Roman" w:eastAsia="Times New Roman"/>
+          <w:color w:val="000000"/>
+          <w:spacing w:val="0"/>
+          <w:position w:val="0"/>
+          <w:sz w:val="22"/>
+          <w:shd w:fill="auto" w:val="clear"/>
+        </w:rPr>
+        <w:t xml:space="preserve">Weihan: adding comments and touching up variable names and code</w:t>
+      </w:r>
+    </w:p>
+    <w:p>
+      <w:pPr>
+        <w:spacing w:before="0" w:after="0" w:line="276"/>
+        <w:ind w:right="0" w:left="0" w:firstLine="0"/>
+        <w:jc w:val="left"/>
+        <w:rPr>
+          <w:rFonts w:ascii="Arial" w:hAnsi="Arial" w:cs="Arial" w:eastAsia="Arial"/>
+          <w:color w:val="000000"/>
+          <w:spacing w:val="0"/>
+          <w:position w:val="0"/>
+          <w:sz w:val="22"/>
+          <w:shd w:fill="auto" w:val="clear"/>
+        </w:rPr>
+      </w:pPr>
+      <w:r>
+        <w:rPr>
+          <w:rFonts w:ascii="Times New Roman" w:hAnsi="Times New Roman" w:cs="Times New Roman" w:eastAsia="Times New Roman"/>
+          <w:color w:val="000000"/>
+          <w:spacing w:val="0"/>
+          <w:position w:val="0"/>
+          <w:sz w:val="22"/>
+          <w:shd w:fill="auto" w:val="clear"/>
+        </w:rPr>
+        <w:t xml:space="preserve">David: creating the Final Programming Project Package to be handed in on the 22nd</w:t>
+      </w:r>
+    </w:p>
+    <w:p>
+      <w:pPr>
+        <w:spacing w:before="0" w:after="0" w:line="276"/>
+        <w:ind w:right="0" w:left="0" w:firstLine="0"/>
+        <w:jc w:val="left"/>
+        <w:rPr>
+          <w:rFonts w:ascii="Arial" w:hAnsi="Arial" w:cs="Arial" w:eastAsia="Arial"/>
+          <w:color w:val="000000"/>
+          <w:spacing w:val="0"/>
+          <w:position w:val="0"/>
+          <w:sz w:val="22"/>
+          <w:shd w:fill="auto" w:val="clear"/>
+        </w:rPr>
+      </w:pPr>
+    </w:p>
+    <w:p>
+      <w:pPr>
+        <w:spacing w:before="0" w:after="0" w:line="276"/>
+        <w:ind w:right="0" w:left="0" w:firstLine="0"/>
+        <w:jc w:val="left"/>
+        <w:rPr>
+          <w:rFonts w:ascii="Arial" w:hAnsi="Arial" w:cs="Arial" w:eastAsia="Arial"/>
+          <w:color w:val="000000"/>
+          <w:spacing w:val="0"/>
+          <w:position w:val="0"/>
+          <w:sz w:val="22"/>
+          <w:shd w:fill="auto" w:val="clear"/>
+        </w:rPr>
+      </w:pPr>
+      <w:r>
+        <w:rPr>
+          <w:rFonts w:ascii="Times New Roman" w:hAnsi="Times New Roman" w:cs="Times New Roman" w:eastAsia="Times New Roman"/>
+          <w:color w:val="000000"/>
+          <w:spacing w:val="0"/>
+          <w:position w:val="0"/>
+          <w:sz w:val="22"/>
+          <w:shd w:fill="auto" w:val="clear"/>
+        </w:rPr>
+        <w:t xml:space="preserve">Jan 20, 2014</w:t>
+      </w:r>
+    </w:p>
+    <w:p>
+      <w:pPr>
+        <w:spacing w:before="0" w:after="0" w:line="276"/>
+        <w:ind w:right="0" w:left="0" w:firstLine="0"/>
+        <w:jc w:val="left"/>
+        <w:rPr>
+          <w:rFonts w:ascii="Arial" w:hAnsi="Arial" w:cs="Arial" w:eastAsia="Arial"/>
+          <w:color w:val="000000"/>
+          <w:spacing w:val="0"/>
+          <w:position w:val="0"/>
+          <w:sz w:val="22"/>
+          <w:shd w:fill="auto" w:val="clear"/>
+        </w:rPr>
+      </w:pPr>
+      <w:r>
+        <w:rPr>
+          <w:rFonts w:ascii="Times New Roman" w:hAnsi="Times New Roman" w:cs="Times New Roman" w:eastAsia="Times New Roman"/>
+          <w:color w:val="000000"/>
+          <w:spacing w:val="0"/>
+          <w:position w:val="0"/>
+          <w:sz w:val="22"/>
+          <w:shd w:fill="auto" w:val="clear"/>
+        </w:rPr>
+        <w:t xml:space="preserve">Weihan: continued adding comments and touching up variable names and code</w:t>
+      </w:r>
+    </w:p>
+    <w:p>
+      <w:pPr>
+        <w:spacing w:before="0" w:after="0" w:line="276"/>
+        <w:ind w:right="0" w:left="0" w:firstLine="0"/>
+        <w:jc w:val="left"/>
+        <w:rPr>
+          <w:rFonts w:ascii="Arial" w:hAnsi="Arial" w:cs="Arial" w:eastAsia="Arial"/>
+          <w:color w:val="000000"/>
+          <w:spacing w:val="0"/>
+          <w:position w:val="0"/>
+          <w:sz w:val="22"/>
+          <w:shd w:fill="auto" w:val="clear"/>
+        </w:rPr>
+      </w:pPr>
+      <w:r>
+        <w:rPr>
+          <w:rFonts w:ascii="Times New Roman" w:hAnsi="Times New Roman" w:cs="Times New Roman" w:eastAsia="Times New Roman"/>
+          <w:color w:val="000000"/>
+          <w:spacing w:val="0"/>
+          <w:position w:val="0"/>
+          <w:sz w:val="22"/>
+          <w:shd w:fill="auto" w:val="clear"/>
+        </w:rPr>
+        <w:t xml:space="preserve">David: continued working on the Final Programming Project Package</w:t>
+      </w:r>
+    </w:p>
+    <w:p>
+      <w:pPr>
+        <w:spacing w:before="0" w:after="0" w:line="276"/>
+        <w:ind w:right="0" w:left="0" w:firstLine="0"/>
+        <w:jc w:val="left"/>
+        <w:rPr>
+          <w:rFonts w:ascii="Arial" w:hAnsi="Arial" w:cs="Arial" w:eastAsia="Arial"/>
+          <w:color w:val="000000"/>
+          <w:spacing w:val="0"/>
+          <w:position w:val="0"/>
+          <w:sz w:val="22"/>
+          <w:shd w:fill="auto" w:val="clear"/>
+        </w:rPr>
+      </w:pPr>
+    </w:p>
+    <w:p>
+      <w:pPr>
+        <w:spacing w:before="0" w:after="0" w:line="276"/>
+        <w:ind w:right="0" w:left="0" w:firstLine="0"/>
+        <w:jc w:val="left"/>
+        <w:rPr>
+          <w:rFonts w:ascii="Arial" w:hAnsi="Arial" w:cs="Arial" w:eastAsia="Arial"/>
+          <w:color w:val="000000"/>
+          <w:spacing w:val="0"/>
+          <w:position w:val="0"/>
+          <w:sz w:val="22"/>
+          <w:shd w:fill="auto" w:val="clear"/>
+        </w:rPr>
+      </w:pPr>
+      <w:r>
+        <w:rPr>
+          <w:rFonts w:ascii="Times New Roman" w:hAnsi="Times New Roman" w:cs="Times New Roman" w:eastAsia="Times New Roman"/>
+          <w:color w:val="000000"/>
+          <w:spacing w:val="0"/>
+          <w:position w:val="0"/>
+          <w:sz w:val="22"/>
+          <w:shd w:fill="auto" w:val="clear"/>
+        </w:rPr>
+        <w:t xml:space="preserve">Jan 21, 2014</w:t>
+      </w:r>
+    </w:p>
+    <w:p>
+      <w:pPr>
+        <w:spacing w:before="0" w:after="0" w:line="276"/>
+        <w:ind w:right="0" w:left="0" w:firstLine="0"/>
+        <w:jc w:val="left"/>
+        <w:rPr>
+          <w:rFonts w:ascii="Arial" w:hAnsi="Arial" w:cs="Arial" w:eastAsia="Arial"/>
+          <w:color w:val="000000"/>
+          <w:spacing w:val="0"/>
+          <w:position w:val="0"/>
+          <w:sz w:val="22"/>
+          <w:shd w:fill="auto" w:val="clear"/>
+        </w:rPr>
+      </w:pPr>
+      <w:r>
+        <w:rPr>
+          <w:rFonts w:ascii="Times New Roman" w:hAnsi="Times New Roman" w:cs="Times New Roman" w:eastAsia="Times New Roman"/>
+          <w:color w:val="000000"/>
+          <w:spacing w:val="0"/>
+          <w:position w:val="0"/>
+          <w:sz w:val="22"/>
+          <w:shd w:fill="auto" w:val="clear"/>
+        </w:rPr>
+        <w:t xml:space="preserve">Weihan: continued adding comments and touching up variable names and code</w:t>
+      </w:r>
+    </w:p>
+    <w:p>
+      <w:pPr>
+        <w:spacing w:before="0" w:after="0" w:line="276"/>
+        <w:ind w:right="0" w:left="0" w:firstLine="0"/>
+        <w:jc w:val="left"/>
+        <w:rPr>
+          <w:rFonts w:ascii="Arial" w:hAnsi="Arial" w:cs="Arial" w:eastAsia="Arial"/>
+          <w:color w:val="000000"/>
+          <w:spacing w:val="0"/>
+          <w:position w:val="0"/>
+          <w:sz w:val="22"/>
+          <w:shd w:fill="auto" w:val="clear"/>
+        </w:rPr>
+      </w:pPr>
+      <w:r>
+        <w:rPr>
+          <w:rFonts w:ascii="Times New Roman" w:hAnsi="Times New Roman" w:cs="Times New Roman" w:eastAsia="Times New Roman"/>
+          <w:color w:val="000000"/>
+          <w:spacing w:val="0"/>
+          <w:position w:val="0"/>
+          <w:sz w:val="22"/>
+          <w:shd w:fill="auto" w:val="clear"/>
+        </w:rPr>
+        <w:t xml:space="preserve">David:  continued working on finishing the Final Programming Project Package</w:t>
+      </w:r>
+    </w:p>
+    <w:p>
+      <w:pPr>
+        <w:spacing w:before="0" w:after="0" w:line="276"/>
+        <w:ind w:right="0" w:left="0" w:firstLine="0"/>
+        <w:jc w:val="left"/>
+        <w:rPr>
+          <w:rFonts w:ascii="Arial" w:hAnsi="Arial" w:cs="Arial" w:eastAsia="Arial"/>
+          <w:color w:val="000000"/>
+          <w:spacing w:val="0"/>
+          <w:position w:val="0"/>
+          <w:sz w:val="22"/>
+          <w:shd w:fill="auto" w:val="clear"/>
+        </w:rPr>
+      </w:pPr>
+    </w:p>
+    <w:p>
+      <w:pPr>
+        <w:spacing w:before="0" w:after="0" w:line="276"/>
+        <w:ind w:right="0" w:left="0" w:firstLine="0"/>
+        <w:jc w:val="left"/>
+        <w:rPr>
+          <w:rFonts w:ascii="Arial" w:hAnsi="Arial" w:cs="Arial" w:eastAsia="Arial"/>
+          <w:color w:val="000000"/>
+          <w:spacing w:val="0"/>
+          <w:position w:val="0"/>
+          <w:sz w:val="22"/>
+          <w:shd w:fill="auto" w:val="clear"/>
+        </w:rPr>
+      </w:pPr>
+      <w:r>
+        <w:rPr>
+          <w:rFonts w:ascii="Times New Roman" w:hAnsi="Times New Roman" w:cs="Times New Roman" w:eastAsia="Times New Roman"/>
+          <w:color w:val="000000"/>
+          <w:spacing w:val="0"/>
+          <w:position w:val="0"/>
+          <w:sz w:val="22"/>
+          <w:shd w:fill="auto" w:val="clear"/>
+        </w:rPr>
+        <w:t xml:space="preserve">Jan 22, 2014</w:t>
+      </w:r>
+    </w:p>
+    <w:p>
+      <w:pPr>
+        <w:spacing w:before="0" w:after="0" w:line="276"/>
+        <w:ind w:right="0" w:left="0" w:firstLine="0"/>
+        <w:jc w:val="left"/>
+        <w:rPr>
+          <w:rFonts w:ascii="Arial" w:hAnsi="Arial" w:cs="Arial" w:eastAsia="Arial"/>
+          <w:color w:val="000000"/>
+          <w:spacing w:val="0"/>
+          <w:position w:val="0"/>
+          <w:sz w:val="22"/>
+          <w:shd w:fill="auto" w:val="clear"/>
+        </w:rPr>
+      </w:pPr>
+      <w:r>
+        <w:rPr>
+          <w:rFonts w:ascii="Times New Roman" w:hAnsi="Times New Roman" w:cs="Times New Roman" w:eastAsia="Times New Roman"/>
+          <w:color w:val="000000"/>
+          <w:spacing w:val="0"/>
+          <w:position w:val="0"/>
+          <w:sz w:val="22"/>
+          <w:shd w:fill="auto" w:val="clear"/>
+        </w:rPr>
+        <w:t xml:space="preserve">Weihan &amp; David: handed in final project to Grondin</w:t>
+      </w:r>
     </w:p>
   </w:body>
 </w:document>

</xml_diff>